<commit_message>
Updated deployment documentation, added seed data for branches table
</commit_message>
<xml_diff>
--- a/doc/HHS WHRSC BizFlow HR System Deployment 06062018.docx
+++ b/doc/HHS WHRSC BizFlow HR System Deployment 06062018.docx
@@ -709,6 +709,9 @@
             <w:pPr>
               <w:pStyle w:val="Tabletext"/>
             </w:pPr>
+            <w:r>
+              <w:t>1.0.2</w:t>
+            </w:r>
           </w:p>
         </w:tc>
         <w:tc>
@@ -719,6 +722,9 @@
             <w:pPr>
               <w:pStyle w:val="Tabletext"/>
             </w:pPr>
+            <w:r>
+              <w:t>20-June-2018</w:t>
+            </w:r>
           </w:p>
         </w:tc>
         <w:tc>
@@ -740,6 +746,9 @@
             <w:pPr>
               <w:pStyle w:val="Tabletext"/>
             </w:pPr>
+            <w:r>
+              <w:t>Youngjin Oh</w:t>
+            </w:r>
           </w:p>
         </w:tc>
       </w:tr>
@@ -1309,20 +1318,18 @@
     <w:bookmarkStart w:id="7" w:name="_Toc223260483" w:displacedByCustomXml="next"/>
     <w:sdt>
       <w:sdtPr>
+        <w:rPr>
+          <w:rFonts w:ascii="Arial" w:eastAsia="Times New Roman" w:hAnsi="Arial" w:cs="Times New Roman"/>
+          <w:color w:val="auto"/>
+          <w:sz w:val="20"/>
+          <w:szCs w:val="20"/>
+        </w:rPr>
         <w:id w:val="22991431"/>
         <w:docPartObj>
           <w:docPartGallery w:val="Table of Contents"/>
           <w:docPartUnique/>
         </w:docPartObj>
       </w:sdtPr>
-      <w:sdtEndPr>
-        <w:rPr>
-          <w:rFonts w:ascii="Arial" w:eastAsia="Times New Roman" w:hAnsi="Arial" w:cs="Times New Roman"/>
-          <w:color w:val="auto"/>
-          <w:sz w:val="20"/>
-          <w:szCs w:val="20"/>
-        </w:rPr>
-      </w:sdtEndPr>
       <w:sdtContent>
         <w:p>
           <w:pPr>
@@ -3903,7 +3910,6 @@
         </w:rPr>
         <w:t>-BizFlow/</w:t>
       </w:r>
-      <w:proofErr w:type="spellStart"/>
       <w:r>
         <w:rPr>
           <w:rFonts w:ascii="Courier New" w:hAnsi="Courier New" w:cs="Courier New"/>
@@ -3912,7 +3918,6 @@
         </w:rPr>
         <w:t>ui</w:t>
       </w:r>
-      <w:proofErr w:type="spellEnd"/>
       <w:r>
         <w:rPr>
           <w:rFonts w:ascii="Courier New" w:hAnsi="Courier New" w:cs="Courier New"/>
@@ -3954,7 +3959,6 @@
         </w:rPr>
         <w:t>/</w:t>
       </w:r>
-      <w:proofErr w:type="spellStart"/>
       <w:r>
         <w:rPr>
           <w:rFonts w:ascii="Courier New" w:hAnsi="Courier New" w:cs="Courier New"/>
@@ -3963,7 +3967,6 @@
         </w:rPr>
         <w:t>ui</w:t>
       </w:r>
-      <w:proofErr w:type="spellEnd"/>
       <w:r>
         <w:rPr>
           <w:rFonts w:ascii="Courier New" w:hAnsi="Courier New" w:cs="Courier New"/>
@@ -4011,25 +4014,7 @@
           <w:sz w:val="18"/>
           <w:szCs w:val="18"/>
         </w:rPr>
-        <w:t>-BizFlow/</w:t>
-      </w:r>
-      <w:proofErr w:type="spellStart"/>
-      <w:r>
-        <w:rPr>
-          <w:rFonts w:ascii="Courier New" w:hAnsi="Courier New" w:cs="Courier New"/>
-          <w:sz w:val="18"/>
-          <w:szCs w:val="18"/>
-        </w:rPr>
-        <w:t>webapps</w:t>
-      </w:r>
-      <w:proofErr w:type="spellEnd"/>
-      <w:r>
-        <w:rPr>
-          <w:rFonts w:ascii="Courier New" w:hAnsi="Courier New" w:cs="Courier New"/>
-          <w:sz w:val="18"/>
-          <w:szCs w:val="18"/>
-        </w:rPr>
-        <w:t>/bizflow</w:t>
+        <w:t>-BizFlow/webapps/bizflow</w:t>
       </w:r>
       <w:bookmarkStart w:id="15" w:name="_Toc379637212"/>
     </w:p>
@@ -4079,62 +4064,30 @@
           <w:rFonts w:cs="Arial"/>
           <w:sz w:val="22"/>
         </w:rPr>
-        <w:t>This directory contains database scripts (.</w:t>
-      </w:r>
-      <w:proofErr w:type="spellStart"/>
-      <w:r>
-        <w:rPr>
-          <w:rFonts w:cs="Arial"/>
-          <w:sz w:val="22"/>
-        </w:rPr>
-        <w:t>sql</w:t>
-      </w:r>
-      <w:proofErr w:type="spellEnd"/>
-      <w:r>
-        <w:rPr>
-          <w:rFonts w:cs="Arial"/>
-          <w:sz w:val="22"/>
-        </w:rPr>
-        <w:t xml:space="preserve"> files) to create database schema, users, and other objects, which includes the definition for tables, stored procedures, functions, triggers, sequence.</w:t>
-      </w:r>
-    </w:p>
-    <w:p>
-      <w:pPr>
-        <w:rPr>
-          <w:rFonts w:cs="Arial"/>
-          <w:sz w:val="22"/>
-        </w:rPr>
-      </w:pPr>
-    </w:p>
-    <w:p>
-      <w:pPr>
-        <w:rPr>
-          <w:rFonts w:cs="Arial"/>
-          <w:sz w:val="22"/>
-        </w:rPr>
-      </w:pPr>
-      <w:r>
-        <w:rPr>
-          <w:rFonts w:cs="Arial"/>
-          <w:sz w:val="22"/>
-        </w:rPr>
-        <w:t xml:space="preserve">The DBA will execute the database scripts in Oracle database client (e.g. </w:t>
-      </w:r>
-      <w:proofErr w:type="spellStart"/>
-      <w:r>
-        <w:rPr>
-          <w:rFonts w:cs="Arial"/>
-          <w:sz w:val="22"/>
-        </w:rPr>
-        <w:t>SQLPlus</w:t>
-      </w:r>
-      <w:proofErr w:type="spellEnd"/>
-      <w:r>
-        <w:rPr>
-          <w:rFonts w:cs="Arial"/>
-          <w:sz w:val="22"/>
-        </w:rPr>
-        <w:t>, SQL Developer, etc.) in the designated order (as part of the filename) so that the database for the system can be created.</w:t>
+        <w:t>This directory contains database scripts (.sql files) to create database schema, users, and other objects, which includes the definition for tables, stored procedures, functions, triggers, sequence.</w:t>
+      </w:r>
+    </w:p>
+    <w:p>
+      <w:pPr>
+        <w:rPr>
+          <w:rFonts w:cs="Arial"/>
+          <w:sz w:val="22"/>
+        </w:rPr>
+      </w:pPr>
+    </w:p>
+    <w:p>
+      <w:pPr>
+        <w:rPr>
+          <w:rFonts w:cs="Arial"/>
+          <w:sz w:val="22"/>
+        </w:rPr>
+      </w:pPr>
+      <w:r>
+        <w:rPr>
+          <w:rFonts w:cs="Arial"/>
+          <w:sz w:val="22"/>
+        </w:rPr>
+        <w:t>The DBA will execute the database scripts in Oracle database client (e.g. SQLPlus, SQL Developer, etc.) in the designated order (as part of the filename) so that the database for the system can be created.</w:t>
       </w:r>
     </w:p>
     <w:p>
@@ -4599,78 +4552,30 @@
           <w:rFonts w:cs="Arial"/>
           <w:sz w:val="22"/>
         </w:rPr>
-        <w:t>This directory contains BizFlow Import Export file (.</w:t>
-      </w:r>
-      <w:proofErr w:type="spellStart"/>
-      <w:r>
-        <w:rPr>
-          <w:rFonts w:cs="Arial"/>
-          <w:sz w:val="22"/>
-        </w:rPr>
-        <w:t>bix</w:t>
-      </w:r>
-      <w:proofErr w:type="spellEnd"/>
-      <w:r>
-        <w:rPr>
-          <w:rFonts w:cs="Arial"/>
-          <w:sz w:val="22"/>
-        </w:rPr>
-        <w:t xml:space="preserve"> files), which contains the process definition, the application definition, user group definition, </w:t>
-      </w:r>
-      <w:proofErr w:type="spellStart"/>
-      <w:r>
-        <w:rPr>
-          <w:rFonts w:cs="Arial"/>
-          <w:sz w:val="22"/>
-        </w:rPr>
-        <w:t>BizCove</w:t>
-      </w:r>
-      <w:proofErr w:type="spellEnd"/>
-      <w:r>
-        <w:rPr>
-          <w:rFonts w:cs="Arial"/>
-          <w:sz w:val="22"/>
-        </w:rPr>
-        <w:t xml:space="preserve"> and menu design.  </w:t>
-      </w:r>
-    </w:p>
-    <w:p>
-      <w:pPr>
-        <w:rPr>
-          <w:rFonts w:cs="Arial"/>
-          <w:sz w:val="22"/>
-        </w:rPr>
-      </w:pPr>
-    </w:p>
-    <w:p>
-      <w:pPr>
-        <w:rPr>
-          <w:rFonts w:cs="Arial"/>
-          <w:sz w:val="22"/>
-        </w:rPr>
-      </w:pPr>
-      <w:r>
-        <w:rPr>
-          <w:rFonts w:cs="Arial"/>
-          <w:sz w:val="22"/>
-        </w:rPr>
-        <w:t>The system administrator will use BizFlow Process Studio in order to import the .</w:t>
-      </w:r>
-      <w:proofErr w:type="spellStart"/>
-      <w:r>
-        <w:rPr>
-          <w:rFonts w:cs="Arial"/>
-          <w:sz w:val="22"/>
-        </w:rPr>
-        <w:t>bix</w:t>
-      </w:r>
-      <w:proofErr w:type="spellEnd"/>
-      <w:r>
-        <w:rPr>
-          <w:rFonts w:cs="Arial"/>
-          <w:sz w:val="22"/>
-        </w:rPr>
-        <w:t xml:space="preserve"> file to a designated BizFlow Server environment.</w:t>
+        <w:t xml:space="preserve">This directory contains BizFlow Import Export file (.bix files), which contains the process definition, the application definition, user group definition, BizCove and menu design.  </w:t>
+      </w:r>
+    </w:p>
+    <w:p>
+      <w:pPr>
+        <w:rPr>
+          <w:rFonts w:cs="Arial"/>
+          <w:sz w:val="22"/>
+        </w:rPr>
+      </w:pPr>
+    </w:p>
+    <w:p>
+      <w:pPr>
+        <w:rPr>
+          <w:rFonts w:cs="Arial"/>
+          <w:sz w:val="22"/>
+        </w:rPr>
+      </w:pPr>
+      <w:r>
+        <w:rPr>
+          <w:rFonts w:cs="Arial"/>
+          <w:sz w:val="22"/>
+        </w:rPr>
+        <w:t>The system administrator will use BizFlow Process Studio in order to import the .bix file to a designated BizFlow Server environment.</w:t>
       </w:r>
     </w:p>
     <w:p>
@@ -5026,110 +4931,53 @@
           <w:rFonts w:cs="Arial"/>
           <w:sz w:val="22"/>
         </w:rPr>
-        <w:t xml:space="preserve">This directory contains </w:t>
-      </w:r>
-      <w:proofErr w:type="spellStart"/>
-      <w:r>
-        <w:rPr>
-          <w:rFonts w:cs="Arial"/>
-          <w:sz w:val="22"/>
-        </w:rPr>
-        <w:t>WebMaker</w:t>
-      </w:r>
-      <w:proofErr w:type="spellEnd"/>
-      <w:r>
-        <w:rPr>
-          <w:rFonts w:cs="Arial"/>
-          <w:sz w:val="22"/>
-        </w:rPr>
-        <w:t xml:space="preserve"> project export files (.zip files), which is form design source code.   </w:t>
-      </w:r>
-    </w:p>
-    <w:p>
-      <w:pPr>
-        <w:rPr>
-          <w:rFonts w:cs="Arial"/>
-          <w:sz w:val="22"/>
-        </w:rPr>
-      </w:pPr>
-    </w:p>
-    <w:p>
-      <w:pPr>
-        <w:rPr>
-          <w:rFonts w:cs="Arial"/>
-          <w:sz w:val="22"/>
-        </w:rPr>
-      </w:pPr>
-      <w:r>
-        <w:rPr>
-          <w:rFonts w:cs="Arial"/>
-          <w:sz w:val="22"/>
-        </w:rPr>
-        <w:t xml:space="preserve">The system administrator will use </w:t>
-      </w:r>
-      <w:proofErr w:type="spellStart"/>
-      <w:r>
-        <w:rPr>
-          <w:rFonts w:cs="Arial"/>
-          <w:sz w:val="22"/>
-        </w:rPr>
-        <w:t>WebMaker</w:t>
-      </w:r>
-      <w:proofErr w:type="spellEnd"/>
-      <w:r>
-        <w:rPr>
-          <w:rFonts w:cs="Arial"/>
-          <w:sz w:val="22"/>
-        </w:rPr>
-        <w:t xml:space="preserve"> Design Studio in order to import each of the project export files, generate runtime files, then, deploy them to the designated environments.   As an alternative, wm-runtime directory contains the same generated web application files, which is ready to be deployed without going through </w:t>
-      </w:r>
-      <w:proofErr w:type="spellStart"/>
-      <w:r>
-        <w:rPr>
-          <w:rFonts w:cs="Arial"/>
-          <w:sz w:val="22"/>
-        </w:rPr>
-        <w:t>WebMaker</w:t>
-      </w:r>
-      <w:proofErr w:type="spellEnd"/>
-      <w:r>
-        <w:rPr>
-          <w:rFonts w:cs="Arial"/>
-          <w:sz w:val="22"/>
-        </w:rPr>
-        <w:t xml:space="preserve"> Design Studio.</w:t>
-      </w:r>
-    </w:p>
-    <w:p>
-      <w:pPr>
-        <w:rPr>
-          <w:rFonts w:cs="Arial"/>
-          <w:sz w:val="22"/>
-        </w:rPr>
-      </w:pPr>
-    </w:p>
-    <w:p>
-      <w:pPr>
-        <w:rPr>
-          <w:rFonts w:cs="Arial"/>
-          <w:sz w:val="22"/>
-        </w:rPr>
-      </w:pPr>
-      <w:proofErr w:type="spellStart"/>
-      <w:r>
-        <w:rPr>
-          <w:rFonts w:cs="Arial"/>
-          <w:sz w:val="22"/>
-        </w:rPr>
-        <w:t>WebMaker</w:t>
-      </w:r>
-      <w:proofErr w:type="spellEnd"/>
-      <w:r>
-        <w:rPr>
-          <w:rFonts w:cs="Arial"/>
-          <w:sz w:val="22"/>
-        </w:rPr>
-        <w:t xml:space="preserve"> project export file example:</w:t>
+        <w:t xml:space="preserve">This directory contains WebMaker project export files (.zip files), which is form design source code.   </w:t>
+      </w:r>
+    </w:p>
+    <w:p>
+      <w:pPr>
+        <w:rPr>
+          <w:rFonts w:cs="Arial"/>
+          <w:sz w:val="22"/>
+        </w:rPr>
+      </w:pPr>
+    </w:p>
+    <w:p>
+      <w:pPr>
+        <w:rPr>
+          <w:rFonts w:cs="Arial"/>
+          <w:sz w:val="22"/>
+        </w:rPr>
+      </w:pPr>
+      <w:r>
+        <w:rPr>
+          <w:rFonts w:cs="Arial"/>
+          <w:sz w:val="22"/>
+        </w:rPr>
+        <w:t>The system administrator will use WebMaker Design Studio in order to import each of the project export files, generate runtime files, then, deploy them to the designated environments.   As an alternative, wm-runtime directory contains the same generated web application files, which is ready to be deployed without going through WebMaker Design Studio.</w:t>
+      </w:r>
+    </w:p>
+    <w:p>
+      <w:pPr>
+        <w:rPr>
+          <w:rFonts w:cs="Arial"/>
+          <w:sz w:val="22"/>
+        </w:rPr>
+      </w:pPr>
+    </w:p>
+    <w:p>
+      <w:pPr>
+        <w:rPr>
+          <w:rFonts w:cs="Arial"/>
+          <w:sz w:val="22"/>
+        </w:rPr>
+      </w:pPr>
+      <w:r>
+        <w:rPr>
+          <w:rFonts w:cs="Arial"/>
+          <w:sz w:val="22"/>
+        </w:rPr>
+        <w:t>WebMaker project export file example:</w:t>
       </w:r>
     </w:p>
     <w:p>
@@ -5504,78 +5352,30 @@
           <w:rFonts w:cs="Arial"/>
           <w:sz w:val="22"/>
         </w:rPr>
-        <w:t xml:space="preserve">This directory contains </w:t>
-      </w:r>
-      <w:proofErr w:type="spellStart"/>
-      <w:r>
-        <w:rPr>
-          <w:rFonts w:cs="Arial"/>
-          <w:sz w:val="22"/>
-        </w:rPr>
-        <w:t>WebMaker</w:t>
-      </w:r>
-      <w:proofErr w:type="spellEnd"/>
-      <w:r>
-        <w:rPr>
-          <w:rFonts w:cs="Arial"/>
-          <w:sz w:val="22"/>
-        </w:rPr>
-        <w:t xml:space="preserve"> runtime directories and files, which are generated from </w:t>
-      </w:r>
-      <w:proofErr w:type="spellStart"/>
-      <w:r>
-        <w:rPr>
-          <w:rFonts w:cs="Arial"/>
-          <w:sz w:val="22"/>
-        </w:rPr>
-        <w:t>WebMaker</w:t>
-      </w:r>
-      <w:proofErr w:type="spellEnd"/>
-      <w:r>
-        <w:rPr>
-          <w:rFonts w:cs="Arial"/>
-          <w:sz w:val="22"/>
-        </w:rPr>
-        <w:t xml:space="preserve"> Design Studio after importing respective project export files. </w:t>
-      </w:r>
-    </w:p>
-    <w:p>
-      <w:pPr>
-        <w:rPr>
-          <w:rFonts w:cs="Arial"/>
-          <w:sz w:val="22"/>
-        </w:rPr>
-      </w:pPr>
-    </w:p>
-    <w:p>
-      <w:pPr>
-        <w:rPr>
-          <w:rFonts w:cs="Arial"/>
-          <w:sz w:val="22"/>
-        </w:rPr>
-      </w:pPr>
-      <w:r>
-        <w:rPr>
-          <w:rFonts w:cs="Arial"/>
-          <w:sz w:val="22"/>
-        </w:rPr>
-        <w:t xml:space="preserve">The system administrator will simply copy all of the runtime files to the designated web server (i.e. Tomcat) directory of the target environment.  Then, the </w:t>
-      </w:r>
-      <w:proofErr w:type="spellStart"/>
-      <w:r>
-        <w:rPr>
-          <w:rFonts w:cs="Arial"/>
-          <w:sz w:val="22"/>
-        </w:rPr>
-        <w:t>WebMaker</w:t>
-      </w:r>
-      <w:proofErr w:type="spellEnd"/>
-      <w:r>
-        <w:rPr>
-          <w:rFonts w:cs="Arial"/>
-          <w:sz w:val="22"/>
-        </w:rPr>
-        <w:t xml:space="preserve"> application configuration files (morphyc.xml file), which </w:t>
+        <w:t xml:space="preserve">This directory contains WebMaker runtime directories and files, which are generated from WebMaker Design Studio after importing respective project export files. </w:t>
+      </w:r>
+    </w:p>
+    <w:p>
+      <w:pPr>
+        <w:rPr>
+          <w:rFonts w:cs="Arial"/>
+          <w:sz w:val="22"/>
+        </w:rPr>
+      </w:pPr>
+    </w:p>
+    <w:p>
+      <w:pPr>
+        <w:rPr>
+          <w:rFonts w:cs="Arial"/>
+          <w:sz w:val="22"/>
+        </w:rPr>
+      </w:pPr>
+      <w:r>
+        <w:rPr>
+          <w:rFonts w:cs="Arial"/>
+          <w:sz w:val="22"/>
+        </w:rPr>
+        <w:t xml:space="preserve">The system administrator will simply copy all of the runtime files to the designated web server (i.e. Tomcat) directory of the target environment.  Then, the WebMaker application configuration files (morphyc.xml file), which </w:t>
       </w:r>
       <w:r>
         <w:rPr>
@@ -5616,7 +5416,6 @@
         </w:rPr>
         <w:t>/</w:t>
       </w:r>
-      <w:proofErr w:type="spellStart"/>
       <w:r>
         <w:rPr>
           <w:rFonts w:ascii="Courier New" w:hAnsi="Courier New" w:cs="Courier New"/>
@@ -5625,7 +5424,6 @@
         </w:rPr>
         <w:t>webapps</w:t>
       </w:r>
-      <w:proofErr w:type="spellEnd"/>
       <w:r>
         <w:rPr>
           <w:rFonts w:ascii="Courier New" w:hAnsi="Courier New" w:cs="Courier New"/>
@@ -5634,7 +5432,6 @@
         </w:rPr>
         <w:t>/</w:t>
       </w:r>
-      <w:proofErr w:type="spellStart"/>
       <w:r>
         <w:rPr>
           <w:rFonts w:ascii="Courier New" w:hAnsi="Courier New" w:cs="Courier New"/>
@@ -5643,7 +5440,6 @@
         </w:rPr>
         <w:t>bizflowwebmaker</w:t>
       </w:r>
-      <w:proofErr w:type="spellEnd"/>
       <w:r>
         <w:rPr>
           <w:rFonts w:ascii="Courier New" w:hAnsi="Courier New" w:cs="Courier New"/>
@@ -5652,7 +5448,6 @@
         </w:rPr>
         <w:t>/</w:t>
       </w:r>
-      <w:proofErr w:type="spellStart"/>
       <w:r>
         <w:rPr>
           <w:rFonts w:ascii="Courier New" w:hAnsi="Courier New" w:cs="Courier New"/>
@@ -5661,7 +5456,6 @@
         </w:rPr>
         <w:t>determinestaffing</w:t>
       </w:r>
-      <w:proofErr w:type="spellEnd"/>
       <w:r>
         <w:rPr>
           <w:rFonts w:ascii="Courier New" w:hAnsi="Courier New" w:cs="Courier New"/>
@@ -5687,7 +5481,6 @@
         </w:rPr>
         <w:t>/</w:t>
       </w:r>
-      <w:proofErr w:type="spellStart"/>
       <w:r>
         <w:rPr>
           <w:rFonts w:ascii="Courier New" w:hAnsi="Courier New" w:cs="Courier New"/>
@@ -5696,7 +5489,6 @@
         </w:rPr>
         <w:t>webapps</w:t>
       </w:r>
-      <w:proofErr w:type="spellEnd"/>
       <w:r>
         <w:rPr>
           <w:rFonts w:ascii="Courier New" w:hAnsi="Courier New" w:cs="Courier New"/>
@@ -5705,7 +5497,6 @@
         </w:rPr>
         <w:t>/</w:t>
       </w:r>
-      <w:proofErr w:type="spellStart"/>
       <w:r>
         <w:rPr>
           <w:rFonts w:ascii="Courier New" w:hAnsi="Courier New" w:cs="Courier New"/>
@@ -5714,7 +5505,6 @@
         </w:rPr>
         <w:t>bizflowwebmaker</w:t>
       </w:r>
-      <w:proofErr w:type="spellEnd"/>
       <w:r>
         <w:rPr>
           <w:rFonts w:ascii="Courier New" w:hAnsi="Courier New" w:cs="Courier New"/>
@@ -5723,7 +5513,6 @@
         </w:rPr>
         <w:t>/</w:t>
       </w:r>
-      <w:proofErr w:type="spellStart"/>
       <w:r>
         <w:rPr>
           <w:rFonts w:ascii="Courier New" w:hAnsi="Courier New" w:cs="Courier New"/>
@@ -5732,7 +5521,6 @@
         </w:rPr>
         <w:t>rdr_programapproval</w:t>
       </w:r>
-      <w:proofErr w:type="spellEnd"/>
       <w:r>
         <w:rPr>
           <w:rFonts w:ascii="Courier New" w:hAnsi="Courier New" w:cs="Courier New"/>
@@ -5758,7 +5546,6 @@
         </w:rPr>
         <w:t>/</w:t>
       </w:r>
-      <w:proofErr w:type="spellStart"/>
       <w:r>
         <w:rPr>
           <w:rFonts w:ascii="Courier New" w:hAnsi="Courier New" w:cs="Courier New"/>
@@ -5767,7 +5554,6 @@
         </w:rPr>
         <w:t>webapps</w:t>
       </w:r>
-      <w:proofErr w:type="spellEnd"/>
       <w:r>
         <w:rPr>
           <w:rFonts w:ascii="Courier New" w:hAnsi="Courier New" w:cs="Courier New"/>
@@ -5776,7 +5562,6 @@
         </w:rPr>
         <w:t>/</w:t>
       </w:r>
-      <w:proofErr w:type="spellStart"/>
       <w:r>
         <w:rPr>
           <w:rFonts w:ascii="Courier New" w:hAnsi="Courier New" w:cs="Courier New"/>
@@ -5785,7 +5570,6 @@
         </w:rPr>
         <w:t>bizflowwebmaker</w:t>
       </w:r>
-      <w:proofErr w:type="spellEnd"/>
       <w:r>
         <w:rPr>
           <w:rFonts w:ascii="Courier New" w:hAnsi="Courier New" w:cs="Courier New"/>
@@ -5794,7 +5578,6 @@
         </w:rPr>
         <w:t>/</w:t>
       </w:r>
-      <w:proofErr w:type="spellStart"/>
       <w:r>
         <w:rPr>
           <w:rFonts w:ascii="Courier New" w:hAnsi="Courier New" w:cs="Courier New"/>
@@ -5803,7 +5586,6 @@
         </w:rPr>
         <w:t>rdr_uploadassignment</w:t>
       </w:r>
-      <w:proofErr w:type="spellEnd"/>
       <w:r>
         <w:rPr>
           <w:rFonts w:ascii="Courier New" w:hAnsi="Courier New" w:cs="Courier New"/>
@@ -5829,7 +5611,6 @@
         </w:rPr>
         <w:t>/</w:t>
       </w:r>
-      <w:proofErr w:type="spellStart"/>
       <w:r>
         <w:rPr>
           <w:rFonts w:ascii="Courier New" w:hAnsi="Courier New" w:cs="Courier New"/>
@@ -5838,7 +5619,6 @@
         </w:rPr>
         <w:t>webapps</w:t>
       </w:r>
-      <w:proofErr w:type="spellEnd"/>
       <w:r>
         <w:rPr>
           <w:rFonts w:ascii="Courier New" w:hAnsi="Courier New" w:cs="Courier New"/>
@@ -5847,7 +5627,6 @@
         </w:rPr>
         <w:t>/</w:t>
       </w:r>
-      <w:proofErr w:type="spellStart"/>
       <w:r>
         <w:rPr>
           <w:rFonts w:ascii="Courier New" w:hAnsi="Courier New" w:cs="Courier New"/>
@@ -5856,7 +5635,6 @@
         </w:rPr>
         <w:t>bizflowwebmaker</w:t>
       </w:r>
-      <w:proofErr w:type="spellEnd"/>
       <w:r>
         <w:rPr>
           <w:rFonts w:ascii="Courier New" w:hAnsi="Courier New" w:cs="Courier New"/>
@@ -5865,7 +5643,6 @@
         </w:rPr>
         <w:t>/</w:t>
       </w:r>
-      <w:proofErr w:type="spellStart"/>
       <w:r>
         <w:rPr>
           <w:rFonts w:ascii="Courier New" w:hAnsi="Courier New" w:cs="Courier New"/>
@@ -5874,7 +5651,6 @@
         </w:rPr>
         <w:t>whrsc_appointment</w:t>
       </w:r>
-      <w:proofErr w:type="spellEnd"/>
       <w:r>
         <w:rPr>
           <w:rFonts w:ascii="Courier New" w:hAnsi="Courier New" w:cs="Courier New"/>
@@ -5900,7 +5676,6 @@
         </w:rPr>
         <w:t>/</w:t>
       </w:r>
-      <w:proofErr w:type="spellStart"/>
       <w:r>
         <w:rPr>
           <w:rFonts w:ascii="Courier New" w:hAnsi="Courier New" w:cs="Courier New"/>
@@ -5909,7 +5684,6 @@
         </w:rPr>
         <w:t>webapps</w:t>
       </w:r>
-      <w:proofErr w:type="spellEnd"/>
       <w:r>
         <w:rPr>
           <w:rFonts w:ascii="Courier New" w:hAnsi="Courier New" w:cs="Courier New"/>
@@ -5918,7 +5692,6 @@
         </w:rPr>
         <w:t>/</w:t>
       </w:r>
-      <w:proofErr w:type="spellStart"/>
       <w:r>
         <w:rPr>
           <w:rFonts w:ascii="Courier New" w:hAnsi="Courier New" w:cs="Courier New"/>
@@ -5927,7 +5700,6 @@
         </w:rPr>
         <w:t>bizflowwebmaker</w:t>
       </w:r>
-      <w:proofErr w:type="spellEnd"/>
       <w:r>
         <w:rPr>
           <w:rFonts w:ascii="Courier New" w:hAnsi="Courier New" w:cs="Courier New"/>
@@ -5936,7 +5708,6 @@
         </w:rPr>
         <w:t>/</w:t>
       </w:r>
-      <w:proofErr w:type="spellStart"/>
       <w:r>
         <w:rPr>
           <w:rFonts w:ascii="Courier New" w:hAnsi="Courier New" w:cs="Courier New"/>
@@ -5945,7 +5716,6 @@
         </w:rPr>
         <w:t>whrsc_AUT</w:t>
       </w:r>
-      <w:proofErr w:type="spellEnd"/>
       <w:r>
         <w:rPr>
           <w:rFonts w:ascii="Courier New" w:hAnsi="Courier New" w:cs="Courier New"/>
@@ -5971,7 +5741,6 @@
         </w:rPr>
         <w:t>/</w:t>
       </w:r>
-      <w:proofErr w:type="spellStart"/>
       <w:r>
         <w:rPr>
           <w:rFonts w:ascii="Courier New" w:hAnsi="Courier New" w:cs="Courier New"/>
@@ -5980,7 +5749,6 @@
         </w:rPr>
         <w:t>webapps</w:t>
       </w:r>
-      <w:proofErr w:type="spellEnd"/>
       <w:r>
         <w:rPr>
           <w:rFonts w:ascii="Courier New" w:hAnsi="Courier New" w:cs="Courier New"/>
@@ -5989,7 +5757,6 @@
         </w:rPr>
         <w:t>/</w:t>
       </w:r>
-      <w:proofErr w:type="spellStart"/>
       <w:r>
         <w:rPr>
           <w:rFonts w:ascii="Courier New" w:hAnsi="Courier New" w:cs="Courier New"/>
@@ -5998,7 +5765,6 @@
         </w:rPr>
         <w:t>bizflowwebmaker</w:t>
       </w:r>
-      <w:proofErr w:type="spellEnd"/>
       <w:r>
         <w:rPr>
           <w:rFonts w:ascii="Courier New" w:hAnsi="Courier New" w:cs="Courier New"/>
@@ -6007,7 +5773,6 @@
         </w:rPr>
         <w:t>/</w:t>
       </w:r>
-      <w:proofErr w:type="spellStart"/>
       <w:r>
         <w:rPr>
           <w:rFonts w:ascii="Courier New" w:hAnsi="Courier New" w:cs="Courier New"/>
@@ -6016,7 +5781,6 @@
         </w:rPr>
         <w:t>whrsc_common</w:t>
       </w:r>
-      <w:proofErr w:type="spellEnd"/>
       <w:r>
         <w:rPr>
           <w:rFonts w:ascii="Courier New" w:hAnsi="Courier New" w:cs="Courier New"/>
@@ -6042,7 +5806,6 @@
         </w:rPr>
         <w:t>/</w:t>
       </w:r>
-      <w:proofErr w:type="spellStart"/>
       <w:r>
         <w:rPr>
           <w:rFonts w:ascii="Courier New" w:hAnsi="Courier New" w:cs="Courier New"/>
@@ -6051,7 +5814,6 @@
         </w:rPr>
         <w:t>webapps</w:t>
       </w:r>
-      <w:proofErr w:type="spellEnd"/>
       <w:r>
         <w:rPr>
           <w:rFonts w:ascii="Courier New" w:hAnsi="Courier New" w:cs="Courier New"/>
@@ -6060,7 +5822,6 @@
         </w:rPr>
         <w:t>/</w:t>
       </w:r>
-      <w:proofErr w:type="spellStart"/>
       <w:r>
         <w:rPr>
           <w:rFonts w:ascii="Courier New" w:hAnsi="Courier New" w:cs="Courier New"/>
@@ -6069,7 +5830,6 @@
         </w:rPr>
         <w:t>bizflowwebmaker</w:t>
       </w:r>
-      <w:proofErr w:type="spellEnd"/>
       <w:r>
         <w:rPr>
           <w:rFonts w:ascii="Courier New" w:hAnsi="Courier New" w:cs="Courier New"/>
@@ -6078,7 +5838,6 @@
         </w:rPr>
         <w:t>/</w:t>
       </w:r>
-      <w:proofErr w:type="spellStart"/>
       <w:r>
         <w:rPr>
           <w:rFonts w:ascii="Courier New" w:hAnsi="Courier New" w:cs="Courier New"/>
@@ -6087,7 +5846,6 @@
         </w:rPr>
         <w:t>whrsc_recruitment</w:t>
       </w:r>
-      <w:proofErr w:type="spellEnd"/>
       <w:r>
         <w:rPr>
           <w:rFonts w:ascii="Courier New" w:hAnsi="Courier New" w:cs="Courier New"/>
@@ -7182,7 +6940,6 @@
         </w:rPr>
         <w:t>/</w:t>
       </w:r>
-      <w:proofErr w:type="spellStart"/>
       <w:r>
         <w:rPr>
           <w:rFonts w:ascii="Courier New" w:hAnsi="Courier New" w:cs="Courier New"/>
@@ -7191,7 +6948,6 @@
         </w:rPr>
         <w:t>qa</w:t>
       </w:r>
-      <w:proofErr w:type="spellEnd"/>
       <w:r>
         <w:rPr>
           <w:rFonts w:ascii="Courier New" w:hAnsi="Courier New" w:cs="Courier New"/>
@@ -7394,23 +7150,7 @@
           <w:rFonts w:cs="Arial"/>
           <w:sz w:val="22"/>
         </w:rPr>
-        <w:t>Upload to a designated ftp/</w:t>
-      </w:r>
-      <w:proofErr w:type="spellStart"/>
-      <w:r>
-        <w:rPr>
-          <w:rFonts w:cs="Arial"/>
-          <w:sz w:val="22"/>
-        </w:rPr>
-        <w:t>sftp</w:t>
-      </w:r>
-      <w:proofErr w:type="spellEnd"/>
-      <w:r>
-        <w:rPr>
-          <w:rFonts w:cs="Arial"/>
-          <w:sz w:val="22"/>
-        </w:rPr>
-        <w:t xml:space="preserve"> site in HHS network by authorized Deloitte team</w:t>
+        <w:t>Upload to a designated ftp/sftp site in HHS network by authorized Deloitte team</w:t>
       </w:r>
     </w:p>
     <w:p>
@@ -7452,7 +7192,6 @@
         </w:rPr>
         <w:t xml:space="preserve">Download from HHS </w:t>
       </w:r>
-      <w:proofErr w:type="spellStart"/>
       <w:r>
         <w:rPr>
           <w:rFonts w:cs="Arial"/>
@@ -7460,7 +7199,6 @@
         </w:rPr>
         <w:t>GitHub</w:t>
       </w:r>
-      <w:proofErr w:type="spellEnd"/>
       <w:r>
         <w:rPr>
           <w:rFonts w:cs="Arial"/>
@@ -7503,23 +7241,7 @@
           <w:rFonts w:cs="Arial"/>
           <w:sz w:val="22"/>
         </w:rPr>
-        <w:t xml:space="preserve">NOTE: The Confluence site will be discontinued as code repository in the near future.  Therefore, it is strongly recommended to use </w:t>
-      </w:r>
-      <w:proofErr w:type="spellStart"/>
-      <w:r>
-        <w:rPr>
-          <w:rFonts w:cs="Arial"/>
-          <w:sz w:val="22"/>
-        </w:rPr>
-        <w:t>GitHub</w:t>
-      </w:r>
-      <w:proofErr w:type="spellEnd"/>
-      <w:r>
-        <w:rPr>
-          <w:rFonts w:cs="Arial"/>
-          <w:sz w:val="22"/>
-        </w:rPr>
-        <w:t xml:space="preserve"> going forward.</w:t>
+        <w:t>NOTE: The Confluence site will be discontinued as code repository in the near future.  Therefore, it is strongly recommended to use GitHub going forward.</w:t>
       </w:r>
       <w:bookmarkStart w:id="29" w:name="_Toc379637220"/>
     </w:p>
@@ -7550,15 +7272,10 @@
         <w:t xml:space="preserve">4.1   </w:t>
       </w:r>
       <w:r>
-        <w:t xml:space="preserve">Development repository in </w:t>
-      </w:r>
-      <w:proofErr w:type="spellStart"/>
-      <w:r>
-        <w:t>GitHub</w:t>
+        <w:t>Development repository in GitHub</w:t>
       </w:r>
       <w:bookmarkEnd w:id="30"/>
       <w:bookmarkEnd w:id="31"/>
-      <w:proofErr w:type="spellEnd"/>
     </w:p>
     <w:p>
       <w:pPr>
@@ -7589,21 +7306,12 @@
         </w:rPr>
         <w:t xml:space="preserve">Log in to </w:t>
       </w:r>
-      <w:proofErr w:type="spellStart"/>
-      <w:r>
-        <w:rPr>
-          <w:rFonts w:cs="Arial"/>
-          <w:sz w:val="22"/>
-        </w:rPr>
-        <w:t>GitHub</w:t>
-      </w:r>
-      <w:proofErr w:type="spellEnd"/>
-      <w:r>
-        <w:rPr>
-          <w:rFonts w:cs="Arial"/>
-          <w:sz w:val="22"/>
-        </w:rPr>
-        <w:t xml:space="preserve"> </w:t>
+      <w:r>
+        <w:rPr>
+          <w:rFonts w:cs="Arial"/>
+          <w:sz w:val="22"/>
+        </w:rPr>
+        <w:t xml:space="preserve">GitHub </w:t>
       </w:r>
       <w:r>
         <w:rPr>
@@ -7856,23 +7564,7 @@
           <w:rFonts w:cs="Arial"/>
           <w:sz w:val="22"/>
         </w:rPr>
-        <w:t xml:space="preserve">Click “Clone or download” button.  If you intend to set up local </w:t>
-      </w:r>
-      <w:proofErr w:type="spellStart"/>
-      <w:r>
-        <w:rPr>
-          <w:rFonts w:cs="Arial"/>
-          <w:sz w:val="22"/>
-        </w:rPr>
-        <w:t>git</w:t>
-      </w:r>
-      <w:proofErr w:type="spellEnd"/>
-      <w:r>
-        <w:rPr>
-          <w:rFonts w:cs="Arial"/>
-          <w:sz w:val="22"/>
-        </w:rPr>
-        <w:t xml:space="preserve"> repository and continue to use </w:t>
+        <w:t xml:space="preserve">Click “Clone or download” button.  If you intend to set up local git repository and continue to use </w:t>
       </w:r>
       <w:r>
         <w:rPr>
@@ -8046,23 +7738,7 @@
           <w:rFonts w:cs="Arial"/>
           <w:sz w:val="22"/>
         </w:rPr>
-        <w:t xml:space="preserve">Also, make sure the target directory where the </w:t>
-      </w:r>
-      <w:proofErr w:type="spellStart"/>
-      <w:r>
-        <w:rPr>
-          <w:rFonts w:cs="Arial"/>
-          <w:sz w:val="22"/>
-        </w:rPr>
-        <w:t>tablespace</w:t>
-      </w:r>
-      <w:proofErr w:type="spellEnd"/>
-      <w:r>
-        <w:rPr>
-          <w:rFonts w:cs="Arial"/>
-          <w:sz w:val="22"/>
-        </w:rPr>
-        <w:t xml:space="preserve"> file will be generated is already created in the file system that the DBMS is installed.</w:t>
+        <w:t>Also, make sure the target directory where the tablespace file will be generated is already created in the file system that the DBMS is installed.</w:t>
       </w:r>
     </w:p>
     <w:p>
@@ -8113,17 +7789,8 @@
           <w:rFonts w:cs="Arial"/>
           <w:sz w:val="22"/>
         </w:rPr>
-        <w:t xml:space="preserve">he first script creates </w:t>
-      </w:r>
-      <w:proofErr w:type="spellStart"/>
-      <w:r>
-        <w:rPr>
-          <w:rFonts w:cs="Arial"/>
-          <w:sz w:val="22"/>
-        </w:rPr>
-        <w:t>tablespace</w:t>
-      </w:r>
-      <w:proofErr w:type="spellEnd"/>
+        <w:t>he first script creates tablespace</w:t>
+      </w:r>
       <w:r>
         <w:rPr>
           <w:rFonts w:cs="Arial"/>
@@ -8131,44 +7798,19 @@
         </w:rPr>
         <w:t xml:space="preserve">, </w:t>
       </w:r>
-      <w:proofErr w:type="spellStart"/>
-      <w:r>
-        <w:rPr>
-          <w:rFonts w:cs="Arial"/>
-          <w:sz w:val="22"/>
-        </w:rPr>
-        <w:t>datafile</w:t>
-      </w:r>
-      <w:proofErr w:type="spellEnd"/>
-      <w:r>
-        <w:rPr>
-          <w:rFonts w:cs="Arial"/>
-          <w:sz w:val="22"/>
-        </w:rPr>
-        <w:t>, user/schema</w:t>
-      </w:r>
-      <w:r>
-        <w:rPr>
-          <w:rFonts w:cs="Arial"/>
-          <w:sz w:val="22"/>
-        </w:rPr>
-        <w:t xml:space="preserve">, security </w:t>
-      </w:r>
-      <w:proofErr w:type="spellStart"/>
-      <w:r>
-        <w:rPr>
-          <w:rFonts w:cs="Arial"/>
-          <w:sz w:val="22"/>
-        </w:rPr>
-        <w:t>role,etc</w:t>
-      </w:r>
-      <w:proofErr w:type="spellEnd"/>
-      <w:r>
-        <w:rPr>
-          <w:rFonts w:cs="Arial"/>
-          <w:sz w:val="22"/>
-        </w:rPr>
-        <w:t>., which are prone to error depending on the DBMS environment.</w:t>
+      <w:r>
+        <w:rPr>
+          <w:rFonts w:cs="Arial"/>
+          <w:sz w:val="22"/>
+        </w:rPr>
+        <w:t>datafile, user/schema</w:t>
+      </w:r>
+      <w:r>
+        <w:rPr>
+          <w:rFonts w:cs="Arial"/>
+          <w:sz w:val="22"/>
+        </w:rPr>
+        <w:t>, security role,etc., which are prone to error depending on the DBMS environment.</w:t>
       </w:r>
       <w:r>
         <w:rPr>
@@ -8257,23 +7899,7 @@
           <w:rFonts w:cs="Arial"/>
           <w:sz w:val="22"/>
         </w:rPr>
-        <w:t xml:space="preserve">Define database, specifying </w:t>
-      </w:r>
-      <w:proofErr w:type="spellStart"/>
-      <w:r>
-        <w:rPr>
-          <w:rFonts w:cs="Arial"/>
-          <w:sz w:val="22"/>
-        </w:rPr>
-        <w:t>tablespace</w:t>
-      </w:r>
-      <w:proofErr w:type="spellEnd"/>
-      <w:r>
-        <w:rPr>
-          <w:rFonts w:cs="Arial"/>
-          <w:sz w:val="22"/>
-        </w:rPr>
-        <w:t xml:space="preserve"> and database file location.</w:t>
+        <w:t>Define database, specifying tablespace and database file location.</w:t>
       </w:r>
     </w:p>
     <w:p>
@@ -8391,23 +8017,7 @@
           <w:rFonts w:cs="Arial"/>
           <w:sz w:val="22"/>
         </w:rPr>
-        <w:t xml:space="preserve">  This is pre-</w:t>
-      </w:r>
-      <w:proofErr w:type="spellStart"/>
-      <w:r>
-        <w:rPr>
-          <w:rFonts w:cs="Arial"/>
-          <w:sz w:val="22"/>
-        </w:rPr>
-        <w:t>requsite</w:t>
-      </w:r>
-      <w:proofErr w:type="spellEnd"/>
-      <w:r>
-        <w:rPr>
-          <w:rFonts w:cs="Arial"/>
-          <w:sz w:val="22"/>
-        </w:rPr>
-        <w:t xml:space="preserve"> for certain functions and stored procedures defined later on, which need to access objects in BIZFLOW schema.</w:t>
+        <w:t xml:space="preserve">  This is pre-requsite for certain functions and stored procedures defined later on, which need to access objects in BIZFLOW schema.</w:t>
       </w:r>
     </w:p>
     <w:p>
@@ -8475,23 +8085,7 @@
           <w:rFonts w:cs="Arial"/>
           <w:sz w:val="22"/>
         </w:rPr>
-        <w:t xml:space="preserve">Grant permissions for accessing </w:t>
-      </w:r>
-      <w:proofErr w:type="spellStart"/>
-      <w:r>
-        <w:rPr>
-          <w:rFonts w:cs="Arial"/>
-          <w:sz w:val="22"/>
-        </w:rPr>
-        <w:t>BizFlow’s</w:t>
-      </w:r>
-      <w:proofErr w:type="spellEnd"/>
-      <w:r>
-        <w:rPr>
-          <w:rFonts w:cs="Arial"/>
-          <w:sz w:val="22"/>
-        </w:rPr>
-        <w:t xml:space="preserve"> core database tables to the </w:t>
+        <w:t xml:space="preserve">Grant permissions for accessing BizFlow’s core database tables to the </w:t>
       </w:r>
       <w:r>
         <w:rPr>
@@ -9649,18 +9243,8 @@
           <w:sz w:val="18"/>
           <w:szCs w:val="18"/>
         </w:rPr>
-        <w:t>.</w:t>
-      </w:r>
-      <w:proofErr w:type="spellStart"/>
-      <w:r>
-        <w:rPr>
-          <w:rFonts w:ascii="Courier New" w:hAnsi="Courier New" w:cs="Courier New"/>
-          <w:sz w:val="18"/>
-          <w:szCs w:val="18"/>
-        </w:rPr>
-        <w:t>sql</w:t>
-      </w:r>
-      <w:proofErr w:type="spellEnd"/>
+        <w:t>.sql</w:t>
+      </w:r>
     </w:p>
     <w:p>
       <w:pPr>
@@ -9882,17 +9466,8 @@
           <w:rFonts w:cs="Arial"/>
           <w:sz w:val="22"/>
         </w:rPr>
-        <w:t xml:space="preserve">Import BizFlow Process definitions and </w:t>
-      </w:r>
-      <w:proofErr w:type="spellStart"/>
-      <w:r>
-        <w:rPr>
-          <w:rFonts w:cs="Arial"/>
-          <w:sz w:val="22"/>
-        </w:rPr>
-        <w:t>BizCoves</w:t>
-      </w:r>
-      <w:proofErr w:type="spellEnd"/>
+        <w:t>Import BizFlow Process definitions and BizCoves</w:t>
+      </w:r>
     </w:p>
     <w:p>
       <w:pPr>
@@ -9997,23 +9572,7 @@
           <w:rFonts w:cs="Arial"/>
           <w:sz w:val="22"/>
         </w:rPr>
-        <w:t>In this instruction, a user login “</w:t>
-      </w:r>
-      <w:proofErr w:type="spellStart"/>
-      <w:r>
-        <w:rPr>
-          <w:rFonts w:cs="Arial"/>
-          <w:sz w:val="22"/>
-        </w:rPr>
-        <w:t>import_user</w:t>
-      </w:r>
-      <w:proofErr w:type="spellEnd"/>
-      <w:r>
-        <w:rPr>
-          <w:rFonts w:cs="Arial"/>
-          <w:sz w:val="22"/>
-        </w:rPr>
-        <w:t xml:space="preserve">” is assumed to be set up with the necessary permission.  </w:t>
+        <w:t xml:space="preserve">In this instruction, a user login “import_user” is assumed to be set up with the necessary permission.  </w:t>
       </w:r>
       <w:r>
         <w:rPr>
@@ -11945,39 +11504,7 @@
           <w:sz w:val="20"/>
           <w:szCs w:val="20"/>
         </w:rPr>
-        <w:t xml:space="preserve">All </w:t>
-      </w:r>
-      <w:proofErr w:type="spellStart"/>
-      <w:r>
-        <w:rPr>
-          <w:sz w:val="20"/>
-          <w:szCs w:val="20"/>
-        </w:rPr>
-        <w:t>BizCoves</w:t>
-      </w:r>
-      <w:proofErr w:type="spellEnd"/>
-      <w:r>
-        <w:rPr>
-          <w:sz w:val="20"/>
-          <w:szCs w:val="20"/>
-        </w:rPr>
-        <w:t xml:space="preserve"> under “/Operational Environment/</w:t>
-      </w:r>
-      <w:proofErr w:type="spellStart"/>
-      <w:r>
-        <w:rPr>
-          <w:sz w:val="20"/>
-          <w:szCs w:val="20"/>
-        </w:rPr>
-        <w:t>BizCove</w:t>
-      </w:r>
-      <w:proofErr w:type="spellEnd"/>
-      <w:r>
-        <w:rPr>
-          <w:sz w:val="20"/>
-          <w:szCs w:val="20"/>
-        </w:rPr>
-        <w:t xml:space="preserve">” should </w:t>
+        <w:t xml:space="preserve">All BizCoves under “/Operational Environment/BizCove” should </w:t>
       </w:r>
       <w:r>
         <w:rPr>
@@ -12078,39 +11605,7 @@
           <w:sz w:val="20"/>
           <w:szCs w:val="20"/>
         </w:rPr>
-        <w:t xml:space="preserve">Step 13 - All </w:t>
-      </w:r>
-      <w:proofErr w:type="spellStart"/>
-      <w:r>
-        <w:rPr>
-          <w:sz w:val="20"/>
-          <w:szCs w:val="20"/>
-        </w:rPr>
-        <w:t>BizCove</w:t>
-      </w:r>
-      <w:proofErr w:type="spellEnd"/>
-      <w:r>
-        <w:rPr>
-          <w:sz w:val="20"/>
-          <w:szCs w:val="20"/>
-        </w:rPr>
-        <w:t xml:space="preserve"> View under “/Operational Environment/</w:t>
-      </w:r>
-      <w:proofErr w:type="spellStart"/>
-      <w:r>
-        <w:rPr>
-          <w:sz w:val="20"/>
-          <w:szCs w:val="20"/>
-        </w:rPr>
-        <w:t>BizCove</w:t>
-      </w:r>
-      <w:proofErr w:type="spellEnd"/>
-      <w:r>
-        <w:rPr>
-          <w:sz w:val="20"/>
-          <w:szCs w:val="20"/>
-        </w:rPr>
-        <w:t xml:space="preserve"> View” should have “Yes” in Import column.</w:t>
+        <w:t>Step 13 - All BizCove View under “/Operational Environment/BizCove View” should have “Yes” in Import column.</w:t>
       </w:r>
     </w:p>
     <w:p>
@@ -12751,7 +12246,6 @@
         </w:rPr>
         <w:t xml:space="preserve">From the extracted directory, copy </w:t>
       </w:r>
-      <w:proofErr w:type="spellStart"/>
       <w:r>
         <w:rPr>
           <w:rFonts w:ascii="Courier New" w:hAnsi="Courier New" w:cs="Courier New"/>
@@ -12760,7 +12254,6 @@
         </w:rPr>
         <w:t>BizFlowReporting</w:t>
       </w:r>
-      <w:proofErr w:type="spellEnd"/>
       <w:r>
         <w:rPr>
           <w:rFonts w:cs="Arial"/>
@@ -12937,7 +12430,6 @@
         </w:rPr>
         <w:t xml:space="preserve">Open </w:t>
       </w:r>
-      <w:proofErr w:type="spellStart"/>
       <w:r>
         <w:rPr>
           <w:rFonts w:ascii="Courier New" w:hAnsi="Courier New" w:cs="Courier New"/>
@@ -12946,7 +12438,6 @@
         </w:rPr>
         <w:t>js.jdbc.properties</w:t>
       </w:r>
-      <w:proofErr w:type="spellEnd"/>
       <w:r>
         <w:rPr>
           <w:rFonts w:cs="Arial"/>
@@ -13172,23 +12663,7 @@
           <w:rFonts w:asciiTheme="minorHAnsi" w:hAnsiTheme="minorHAnsi" w:cs="Courier New"/>
           <w:sz w:val="22"/>
         </w:rPr>
-        <w:t xml:space="preserve">  Failing to verifying the correct database connection information may result in overwriting report definition and dependent report </w:t>
-      </w:r>
-      <w:proofErr w:type="spellStart"/>
-      <w:r>
-        <w:rPr>
-          <w:rFonts w:asciiTheme="minorHAnsi" w:hAnsiTheme="minorHAnsi" w:cs="Courier New"/>
-          <w:sz w:val="22"/>
-        </w:rPr>
-        <w:t>constructe</w:t>
-      </w:r>
-      <w:proofErr w:type="spellEnd"/>
-      <w:r>
-        <w:rPr>
-          <w:rFonts w:asciiTheme="minorHAnsi" w:hAnsiTheme="minorHAnsi" w:cs="Courier New"/>
-          <w:sz w:val="22"/>
-        </w:rPr>
-        <w:t>.  Such failure may cause error or put the report structure in inconsistent state.</w:t>
+        <w:t xml:space="preserve">  Failing to verifying the correct database connection information may result in overwriting report definition and dependent report constructe.  Such failure may cause error or put the report structure in inconsistent state.</w:t>
       </w:r>
     </w:p>
     <w:p>
@@ -13240,7 +12715,6 @@
           <w:szCs w:val="18"/>
         </w:rPr>
       </w:pPr>
-      <w:proofErr w:type="spellStart"/>
       <w:r>
         <w:rPr>
           <w:rFonts w:ascii="Courier New" w:hAnsi="Courier New" w:cs="Courier New"/>
@@ -13250,23 +12724,13 @@
         </w:rPr>
         <w:t>metadata.jdbc.driverClassName</w:t>
       </w:r>
-      <w:proofErr w:type="spellEnd"/>
-      <w:r>
-        <w:rPr>
-          <w:rFonts w:ascii="Courier New" w:hAnsi="Courier New" w:cs="Courier New"/>
-          <w:szCs w:val="18"/>
-        </w:rPr>
-        <w:t>=</w:t>
-      </w:r>
-      <w:proofErr w:type="spellStart"/>
-      <w:r>
-        <w:rPr>
-          <w:rFonts w:ascii="Courier New" w:hAnsi="Courier New" w:cs="Courier New"/>
-          <w:szCs w:val="18"/>
-        </w:rPr>
-        <w:t>oracle.jdbc.driver.OracleDriver</w:t>
-      </w:r>
-      <w:proofErr w:type="spellEnd"/>
+      <w:r>
+        <w:rPr>
+          <w:rFonts w:ascii="Courier New" w:hAnsi="Courier New" w:cs="Courier New"/>
+          <w:szCs w:val="18"/>
+        </w:rPr>
+        <w:t>=oracle.jdbc.driver.OracleDriver</w:t>
+      </w:r>
     </w:p>
     <w:p>
       <w:pPr>
@@ -13277,7 +12741,6 @@
           <w:szCs w:val="18"/>
         </w:rPr>
       </w:pPr>
-      <w:proofErr w:type="spellStart"/>
       <w:r>
         <w:rPr>
           <w:rFonts w:ascii="Courier New" w:hAnsi="Courier New" w:cs="Courier New"/>
@@ -13286,7 +12749,6 @@
         </w:rPr>
         <w:t>metadata.jdbc.url</w:t>
       </w:r>
-      <w:proofErr w:type="spellEnd"/>
       <w:r>
         <w:rPr>
           <w:rFonts w:ascii="Courier New" w:hAnsi="Courier New" w:cs="Courier New"/>
@@ -13294,23 +12756,13 @@
         </w:rPr>
         <w:t>=</w:t>
       </w:r>
-      <w:proofErr w:type="spellStart"/>
       <w:r>
         <w:rPr>
           <w:rFonts w:ascii="Courier New" w:hAnsi="Courier New" w:cs="Courier New"/>
           <w:szCs w:val="18"/>
           <w:highlight w:val="yellow"/>
         </w:rPr>
-        <w:t>jdbc:oracle:thin</w:t>
-      </w:r>
-      <w:proofErr w:type="spellEnd"/>
-      <w:r>
-        <w:rPr>
-          <w:rFonts w:ascii="Courier New" w:hAnsi="Courier New" w:cs="Courier New"/>
-          <w:szCs w:val="18"/>
-          <w:highlight w:val="yellow"/>
-        </w:rPr>
-        <w:t>:@</w:t>
+        <w:t>jdbc:oracle:thin:@</w:t>
       </w:r>
       <w:r>
         <w:rPr>
@@ -13349,7 +12801,6 @@
           <w:szCs w:val="18"/>
         </w:rPr>
       </w:pPr>
-      <w:proofErr w:type="spellStart"/>
       <w:r>
         <w:rPr>
           <w:rFonts w:ascii="Courier New" w:hAnsi="Courier New" w:cs="Courier New"/>
@@ -13358,23 +12809,13 @@
         </w:rPr>
         <w:t>metadata.jdbc.username</w:t>
       </w:r>
-      <w:proofErr w:type="spellEnd"/>
-      <w:r>
-        <w:rPr>
-          <w:rFonts w:ascii="Courier New" w:hAnsi="Courier New" w:cs="Courier New"/>
-          <w:szCs w:val="18"/>
-        </w:rPr>
-        <w:t>=</w:t>
-      </w:r>
-      <w:proofErr w:type="spellStart"/>
-      <w:r>
-        <w:rPr>
-          <w:rFonts w:ascii="Courier New" w:hAnsi="Courier New" w:cs="Courier New"/>
-          <w:szCs w:val="18"/>
-        </w:rPr>
-        <w:t>bizflowreport</w:t>
-      </w:r>
-      <w:proofErr w:type="spellEnd"/>
+      <w:r>
+        <w:rPr>
+          <w:rFonts w:ascii="Courier New" w:hAnsi="Courier New" w:cs="Courier New"/>
+          <w:szCs w:val="18"/>
+        </w:rPr>
+        <w:t>=bizflowreport</w:t>
+      </w:r>
     </w:p>
     <w:p>
       <w:pPr>
@@ -13385,7 +12826,6 @@
           <w:szCs w:val="18"/>
         </w:rPr>
       </w:pPr>
-      <w:proofErr w:type="spellStart"/>
       <w:r>
         <w:rPr>
           <w:rFonts w:ascii="Courier New" w:hAnsi="Courier New" w:cs="Courier New"/>
@@ -13394,7 +12834,6 @@
         </w:rPr>
         <w:t>metadata.jdbc.password</w:t>
       </w:r>
-      <w:proofErr w:type="spellEnd"/>
       <w:r>
         <w:rPr>
           <w:rFonts w:ascii="Courier New" w:hAnsi="Courier New" w:cs="Courier New"/>
@@ -13402,7 +12841,6 @@
         </w:rPr>
         <w:t>=</w:t>
       </w:r>
-      <w:proofErr w:type="spellStart"/>
       <w:r>
         <w:rPr>
           <w:rFonts w:ascii="Courier New" w:hAnsi="Courier New" w:cs="Courier New"/>
@@ -13433,7 +12871,6 @@
         </w:rPr>
         <w:t>login</w:t>
       </w:r>
-      <w:proofErr w:type="spellEnd"/>
     </w:p>
     <w:p>
       <w:pPr>
@@ -13444,7 +12881,6 @@
           <w:szCs w:val="18"/>
         </w:rPr>
       </w:pPr>
-      <w:proofErr w:type="spellStart"/>
       <w:r>
         <w:rPr>
           <w:rFonts w:ascii="Courier New" w:hAnsi="Courier New" w:cs="Courier New"/>
@@ -13453,23 +12889,13 @@
         </w:rPr>
         <w:t>propsToEncrypt</w:t>
       </w:r>
-      <w:proofErr w:type="spellEnd"/>
-      <w:r>
-        <w:rPr>
-          <w:rFonts w:ascii="Courier New" w:hAnsi="Courier New" w:cs="Courier New"/>
-          <w:szCs w:val="18"/>
-        </w:rPr>
-        <w:t>=</w:t>
-      </w:r>
-      <w:proofErr w:type="spellStart"/>
-      <w:r>
-        <w:rPr>
-          <w:rFonts w:ascii="Courier New" w:hAnsi="Courier New" w:cs="Courier New"/>
-          <w:szCs w:val="18"/>
-        </w:rPr>
-        <w:t>metadata.jdbc.password</w:t>
-      </w:r>
-      <w:proofErr w:type="spellEnd"/>
+      <w:r>
+        <w:rPr>
+          <w:rFonts w:ascii="Courier New" w:hAnsi="Courier New" w:cs="Courier New"/>
+          <w:szCs w:val="18"/>
+        </w:rPr>
+        <w:t>=metadata.jdbc.password</w:t>
+      </w:r>
     </w:p>
     <w:p>
       <w:pPr>
@@ -13621,7 +13047,6 @@
         </w:rPr>
         <w:t xml:space="preserve"> (</w:t>
       </w:r>
-      <w:proofErr w:type="spellStart"/>
       <w:r>
         <w:rPr>
           <w:rFonts w:ascii="Courier New" w:hAnsi="Courier New" w:cs="Courier New"/>
@@ -13629,7 +13054,6 @@
         </w:rPr>
         <w:t>buildomatic</w:t>
       </w:r>
-      <w:proofErr w:type="spellEnd"/>
       <w:r>
         <w:rPr>
           <w:rFonts w:cs="Arial"/>
@@ -13802,7 +13226,6 @@
         </w:rPr>
         <w:t xml:space="preserve">For each environment, make JDBC connection info for the target database in the </w:t>
       </w:r>
-      <w:proofErr w:type="spellStart"/>
       <w:r>
         <w:rPr>
           <w:rFonts w:ascii="Courier New" w:hAnsi="Courier New" w:cs="Courier New"/>
@@ -13810,7 +13233,6 @@
         </w:rPr>
         <w:t>js.jdbc.properties</w:t>
       </w:r>
-      <w:proofErr w:type="spellEnd"/>
       <w:r>
         <w:rPr>
           <w:rFonts w:cs="Arial"/>
@@ -13884,54 +13306,8 @@
           <w:sz w:val="18"/>
           <w:szCs w:val="18"/>
         </w:rPr>
-        <w:t xml:space="preserve"> --</w:t>
-      </w:r>
-      <w:proofErr w:type="spellStart"/>
-      <w:r>
-        <w:rPr>
-          <w:rFonts w:ascii="Courier New" w:hAnsi="Courier New" w:cs="Courier New"/>
-          <w:sz w:val="18"/>
-          <w:szCs w:val="18"/>
-        </w:rPr>
-        <w:t>uris</w:t>
-      </w:r>
-      <w:proofErr w:type="spellEnd"/>
-      <w:r>
-        <w:rPr>
-          <w:rFonts w:ascii="Courier New" w:hAnsi="Courier New" w:cs="Courier New"/>
-          <w:sz w:val="18"/>
-          <w:szCs w:val="18"/>
-        </w:rPr>
-        <w:t xml:space="preserve"> /organizations/organization_1/</w:t>
-      </w:r>
-      <w:proofErr w:type="spellStart"/>
-      <w:r>
-        <w:rPr>
-          <w:rFonts w:ascii="Courier New" w:hAnsi="Courier New" w:cs="Courier New"/>
-          <w:sz w:val="18"/>
-          <w:szCs w:val="18"/>
-        </w:rPr>
-        <w:t>datasources</w:t>
-      </w:r>
-      <w:proofErr w:type="spellEnd"/>
-      <w:r>
-        <w:rPr>
-          <w:rFonts w:ascii="Courier New" w:hAnsi="Courier New" w:cs="Courier New"/>
-          <w:sz w:val="18"/>
-          <w:szCs w:val="18"/>
-        </w:rPr>
-        <w:t>/</w:t>
-      </w:r>
-      <w:proofErr w:type="spellStart"/>
-      <w:r>
-        <w:rPr>
-          <w:rFonts w:ascii="Courier New" w:hAnsi="Courier New" w:cs="Courier New"/>
-          <w:sz w:val="18"/>
-          <w:szCs w:val="18"/>
-        </w:rPr>
-        <w:t>BizFlow_Data_Source</w:t>
-      </w:r>
-      <w:proofErr w:type="spellEnd"/>
+        <w:t xml:space="preserve"> --uris /organizations/organization_1/datasources/BizFlow_Data_Source</w:t>
+      </w:r>
     </w:p>
     <w:p>
       <w:pPr>
@@ -14011,54 +13387,8 @@
           <w:sz w:val="18"/>
           <w:szCs w:val="18"/>
         </w:rPr>
-        <w:t xml:space="preserve"> --</w:t>
-      </w:r>
-      <w:proofErr w:type="spellStart"/>
-      <w:r>
-        <w:rPr>
-          <w:rFonts w:ascii="Courier New" w:hAnsi="Courier New" w:cs="Courier New"/>
-          <w:sz w:val="18"/>
-          <w:szCs w:val="18"/>
-        </w:rPr>
-        <w:t>uris</w:t>
-      </w:r>
-      <w:proofErr w:type="spellEnd"/>
-      <w:r>
-        <w:rPr>
-          <w:rFonts w:ascii="Courier New" w:hAnsi="Courier New" w:cs="Courier New"/>
-          <w:sz w:val="18"/>
-          <w:szCs w:val="18"/>
-        </w:rPr>
-        <w:t xml:space="preserve"> /organizations/organization_1/</w:t>
-      </w:r>
-      <w:proofErr w:type="spellStart"/>
-      <w:r>
-        <w:rPr>
-          <w:rFonts w:ascii="Courier New" w:hAnsi="Courier New" w:cs="Courier New"/>
-          <w:sz w:val="18"/>
-          <w:szCs w:val="18"/>
-        </w:rPr>
-        <w:t>datasources</w:t>
-      </w:r>
-      <w:proofErr w:type="spellEnd"/>
-      <w:r>
-        <w:rPr>
-          <w:rFonts w:ascii="Courier New" w:hAnsi="Courier New" w:cs="Courier New"/>
-          <w:sz w:val="18"/>
-          <w:szCs w:val="18"/>
-        </w:rPr>
-        <w:t>/</w:t>
-      </w:r>
-      <w:proofErr w:type="spellStart"/>
-      <w:r>
-        <w:rPr>
-          <w:rFonts w:ascii="Courier New" w:hAnsi="Courier New" w:cs="Courier New"/>
-          <w:sz w:val="18"/>
-          <w:szCs w:val="18"/>
-        </w:rPr>
-        <w:t>BizFlow_Data_Source</w:t>
-      </w:r>
-      <w:proofErr w:type="spellEnd"/>
+        <w:t xml:space="preserve"> --uris /organizations/organization_1/datasources/BizFlow_Data_Source</w:t>
+      </w:r>
     </w:p>
     <w:p>
       <w:pPr>
@@ -14138,54 +13468,8 @@
           <w:sz w:val="18"/>
           <w:szCs w:val="18"/>
         </w:rPr>
-        <w:t xml:space="preserve"> --</w:t>
-      </w:r>
-      <w:proofErr w:type="spellStart"/>
-      <w:r>
-        <w:rPr>
-          <w:rFonts w:ascii="Courier New" w:hAnsi="Courier New" w:cs="Courier New"/>
-          <w:sz w:val="18"/>
-          <w:szCs w:val="18"/>
-        </w:rPr>
-        <w:t>uris</w:t>
-      </w:r>
-      <w:proofErr w:type="spellEnd"/>
-      <w:r>
-        <w:rPr>
-          <w:rFonts w:ascii="Courier New" w:hAnsi="Courier New" w:cs="Courier New"/>
-          <w:sz w:val="18"/>
-          <w:szCs w:val="18"/>
-        </w:rPr>
-        <w:t xml:space="preserve"> /organizations/organization_1/</w:t>
-      </w:r>
-      <w:proofErr w:type="spellStart"/>
-      <w:r>
-        <w:rPr>
-          <w:rFonts w:ascii="Courier New" w:hAnsi="Courier New" w:cs="Courier New"/>
-          <w:sz w:val="18"/>
-          <w:szCs w:val="18"/>
-        </w:rPr>
-        <w:t>datasources</w:t>
-      </w:r>
-      <w:proofErr w:type="spellEnd"/>
-      <w:r>
-        <w:rPr>
-          <w:rFonts w:ascii="Courier New" w:hAnsi="Courier New" w:cs="Courier New"/>
-          <w:sz w:val="18"/>
-          <w:szCs w:val="18"/>
-        </w:rPr>
-        <w:t>/</w:t>
-      </w:r>
-      <w:proofErr w:type="spellStart"/>
-      <w:r>
-        <w:rPr>
-          <w:rFonts w:ascii="Courier New" w:hAnsi="Courier New" w:cs="Courier New"/>
-          <w:sz w:val="18"/>
-          <w:szCs w:val="18"/>
-        </w:rPr>
-        <w:t>BizFlow_Data_Source</w:t>
-      </w:r>
-      <w:proofErr w:type="spellEnd"/>
+        <w:t xml:space="preserve"> --uris /organizations/organization_1/datasources/BizFlow_Data_Source</w:t>
+      </w:r>
     </w:p>
     <w:p>
       <w:pPr>
@@ -14264,7 +13548,6 @@
         </w:rPr>
         <w:t xml:space="preserve">Copy report export file in the </w:t>
       </w:r>
-      <w:proofErr w:type="spellStart"/>
       <w:r>
         <w:rPr>
           <w:rFonts w:ascii="Courier New" w:hAnsi="Courier New" w:cs="Courier New"/>
@@ -14272,7 +13555,6 @@
         </w:rPr>
         <w:t>buildomatic</w:t>
       </w:r>
-      <w:proofErr w:type="spellEnd"/>
       <w:r>
         <w:rPr>
           <w:rFonts w:cs="Arial"/>
@@ -14432,7 +13714,6 @@
         </w:rPr>
         <w:t xml:space="preserve">In the </w:t>
       </w:r>
-      <w:proofErr w:type="spellStart"/>
       <w:r>
         <w:rPr>
           <w:rFonts w:ascii="Courier New" w:hAnsi="Courier New" w:cs="Courier New"/>
@@ -14440,7 +13721,6 @@
         </w:rPr>
         <w:t>buildomatic</w:t>
       </w:r>
-      <w:proofErr w:type="spellEnd"/>
       <w:r>
         <w:rPr>
           <w:rFonts w:cs="Arial"/>
@@ -14522,23 +13802,13 @@
           <w:szCs w:val="18"/>
         </w:rPr>
       </w:pPr>
-      <w:proofErr w:type="spellStart"/>
-      <w:r>
-        <w:rPr>
-          <w:rFonts w:ascii="Courier New" w:hAnsi="Courier New" w:cs="Courier New"/>
-          <w:sz w:val="18"/>
-          <w:szCs w:val="18"/>
-        </w:rPr>
-        <w:t>js</w:t>
-      </w:r>
-      <w:proofErr w:type="spellEnd"/>
-      <w:r>
-        <w:rPr>
-          <w:rFonts w:ascii="Courier New" w:hAnsi="Courier New" w:cs="Courier New"/>
-          <w:sz w:val="18"/>
-          <w:szCs w:val="18"/>
-        </w:rPr>
-        <w:t xml:space="preserve">-import --update --skip-user-update --input-zip </w:t>
+      <w:r>
+        <w:rPr>
+          <w:rFonts w:ascii="Courier New" w:hAnsi="Courier New" w:cs="Courier New"/>
+          <w:sz w:val="18"/>
+          <w:szCs w:val="18"/>
+        </w:rPr>
+        <w:t xml:space="preserve">js-import --update --skip-user-update --input-zip </w:t>
       </w:r>
       <w:r>
         <w:rPr>
@@ -14628,7 +13898,6 @@
         </w:rPr>
         <w:t xml:space="preserve">In the </w:t>
       </w:r>
-      <w:proofErr w:type="spellStart"/>
       <w:r>
         <w:rPr>
           <w:rFonts w:ascii="Courier New" w:hAnsi="Courier New" w:cs="Courier New"/>
@@ -14636,7 +13905,6 @@
         </w:rPr>
         <w:t>buildomatic</w:t>
       </w:r>
-      <w:proofErr w:type="spellEnd"/>
       <w:r>
         <w:rPr>
           <w:rFonts w:cs="Arial"/>
@@ -14704,23 +13972,13 @@
           <w:szCs w:val="18"/>
         </w:rPr>
       </w:pPr>
-      <w:proofErr w:type="spellStart"/>
-      <w:r>
-        <w:rPr>
-          <w:rFonts w:ascii="Courier New" w:hAnsi="Courier New" w:cs="Courier New"/>
-          <w:sz w:val="18"/>
-          <w:szCs w:val="18"/>
-        </w:rPr>
-        <w:t>js</w:t>
-      </w:r>
-      <w:proofErr w:type="spellEnd"/>
-      <w:r>
-        <w:rPr>
-          <w:rFonts w:ascii="Courier New" w:hAnsi="Courier New" w:cs="Courier New"/>
-          <w:sz w:val="18"/>
-          <w:szCs w:val="18"/>
-        </w:rPr>
-        <w:t xml:space="preserve">-import --update --skip-user-update --input-zip </w:t>
+      <w:r>
+        <w:rPr>
+          <w:rFonts w:ascii="Courier New" w:hAnsi="Courier New" w:cs="Courier New"/>
+          <w:sz w:val="18"/>
+          <w:szCs w:val="18"/>
+        </w:rPr>
+        <w:t xml:space="preserve">js-import --update --skip-user-update --input-zip </w:t>
       </w:r>
       <w:r>
         <w:rPr>
@@ -14828,23 +14086,7 @@
           <w:rFonts w:cs="Arial"/>
           <w:sz w:val="22"/>
         </w:rPr>
-        <w:t xml:space="preserve">The ANT build file will package the UI modules in a zip file.  Especially for </w:t>
-      </w:r>
-      <w:proofErr w:type="spellStart"/>
-      <w:r>
-        <w:rPr>
-          <w:rFonts w:cs="Arial"/>
-          <w:sz w:val="22"/>
-        </w:rPr>
-        <w:t>WebMaker</w:t>
-      </w:r>
-      <w:proofErr w:type="spellEnd"/>
-      <w:r>
-        <w:rPr>
-          <w:rFonts w:cs="Arial"/>
-          <w:sz w:val="22"/>
-        </w:rPr>
-        <w:t xml:space="preserve"> runtime files, the script will capture configuration files separately per environment, which will be deployed to the target environment appropriately by the deployment script later on.  The script also appends timestamp to the JavaScript and CSS file references in the web application files so that the web browser cache is forced to be refreshed at the first time loading after the new deployment.</w:t>
+        <w:t>The ANT build file will package the UI modules in a zip file.  Especially for WebMaker runtime files, the script will capture configuration files separately per environment, which will be deployed to the target environment appropriately by the deployment script later on.  The script also appends timestamp to the JavaScript and CSS file references in the web application files so that the web browser cache is forced to be refreshed at the first time loading after the new deployment.</w:t>
       </w:r>
       <w:bookmarkStart w:id="52" w:name="_Toc379637243"/>
     </w:p>
@@ -14925,23 +14167,7 @@
           <w:rFonts w:cs="Arial"/>
           <w:sz w:val="22"/>
         </w:rPr>
-        <w:t xml:space="preserve">Administrator (or </w:t>
-      </w:r>
-      <w:proofErr w:type="spellStart"/>
-      <w:r>
-        <w:rPr>
-          <w:rFonts w:cs="Arial"/>
-          <w:sz w:val="22"/>
-        </w:rPr>
-        <w:t>sudo</w:t>
-      </w:r>
-      <w:proofErr w:type="spellEnd"/>
-      <w:r>
-        <w:rPr>
-          <w:rFonts w:cs="Arial"/>
-          <w:sz w:val="22"/>
-        </w:rPr>
-        <w:t>) access to DEV server machine</w:t>
+        <w:t>Administrator (or sudo) access to DEV server machine</w:t>
       </w:r>
     </w:p>
     <w:p>
@@ -14976,21 +14202,12 @@
           <w:sz w:val="22"/>
         </w:rPr>
       </w:pPr>
-      <w:proofErr w:type="spellStart"/>
-      <w:r>
-        <w:rPr>
-          <w:rFonts w:cs="Arial"/>
-          <w:sz w:val="22"/>
-        </w:rPr>
-        <w:t>WebMaker</w:t>
-      </w:r>
-      <w:proofErr w:type="spellEnd"/>
-      <w:r>
-        <w:rPr>
-          <w:rFonts w:cs="Arial"/>
-          <w:sz w:val="22"/>
-        </w:rPr>
-        <w:t xml:space="preserve"> form runtime files</w:t>
+      <w:r>
+        <w:rPr>
+          <w:rFonts w:cs="Arial"/>
+          <w:sz w:val="22"/>
+        </w:rPr>
+        <w:t>WebMaker form runtime files</w:t>
       </w:r>
     </w:p>
     <w:p>
@@ -15056,23 +14273,7 @@
           <w:rFonts w:cs="Arial"/>
           <w:sz w:val="22"/>
         </w:rPr>
-        <w:t xml:space="preserve">Login to DEV server machine with an administrator (or </w:t>
-      </w:r>
-      <w:proofErr w:type="spellStart"/>
-      <w:r>
-        <w:rPr>
-          <w:rFonts w:cs="Arial"/>
-          <w:sz w:val="22"/>
-        </w:rPr>
-        <w:t>sudo</w:t>
-      </w:r>
-      <w:proofErr w:type="spellEnd"/>
-      <w:r>
-        <w:rPr>
-          <w:rFonts w:cs="Arial"/>
-          <w:sz w:val="22"/>
-        </w:rPr>
-        <w:t>) account.</w:t>
+        <w:t>Login to DEV server machine with an administrator (or sudo) account.</w:t>
       </w:r>
     </w:p>
     <w:p>
@@ -15146,23 +14347,13 @@
           <w:szCs w:val="18"/>
         </w:rPr>
       </w:pPr>
-      <w:proofErr w:type="spellStart"/>
-      <w:r>
-        <w:rPr>
-          <w:rFonts w:ascii="Courier New" w:hAnsi="Courier New" w:cs="Courier New"/>
-          <w:sz w:val="18"/>
-          <w:szCs w:val="18"/>
-        </w:rPr>
-        <w:t>mkdir</w:t>
-      </w:r>
-      <w:proofErr w:type="spellEnd"/>
-      <w:r>
-        <w:rPr>
-          <w:rFonts w:ascii="Courier New" w:hAnsi="Courier New" w:cs="Courier New"/>
-          <w:sz w:val="18"/>
-          <w:szCs w:val="18"/>
-        </w:rPr>
-        <w:t xml:space="preserve"> -p work/deploy</w:t>
+      <w:r>
+        <w:rPr>
+          <w:rFonts w:ascii="Courier New" w:hAnsi="Courier New" w:cs="Courier New"/>
+          <w:sz w:val="18"/>
+          <w:szCs w:val="18"/>
+        </w:rPr>
+        <w:t>mkdir -p work/deploy</w:t>
       </w:r>
     </w:p>
     <w:p>
@@ -15306,25 +14497,7 @@
           <w:i/>
           <w:szCs w:val="18"/>
         </w:rPr>
-        <w:t>&lt;</w:t>
-      </w:r>
-      <w:proofErr w:type="spellStart"/>
-      <w:r>
-        <w:rPr>
-          <w:rFonts w:ascii="Courier New" w:hAnsi="Courier New" w:cs="Courier New"/>
-          <w:i/>
-          <w:szCs w:val="18"/>
-        </w:rPr>
-        <w:t>DEV_server_dir</w:t>
-      </w:r>
-      <w:proofErr w:type="spellEnd"/>
-      <w:r>
-        <w:rPr>
-          <w:rFonts w:ascii="Courier New" w:hAnsi="Courier New" w:cs="Courier New"/>
-          <w:i/>
-          <w:szCs w:val="18"/>
-        </w:rPr>
-        <w:t>&gt;</w:t>
+        <w:t>&lt;DEV_server_dir&gt;</w:t>
       </w:r>
       <w:r>
         <w:rPr>
@@ -15425,7 +14598,6 @@
         </w:rPr>
         <w:t>" value="</w:t>
       </w:r>
-      <w:proofErr w:type="spellStart"/>
       <w:r>
         <w:rPr>
           <w:rFonts w:ascii="Courier New" w:hAnsi="Courier New" w:cs="Courier New"/>
@@ -15435,7 +14607,6 @@
         </w:rPr>
         <w:t>full_path_to_tomcat_directory</w:t>
       </w:r>
-      <w:proofErr w:type="spellEnd"/>
       <w:r>
         <w:rPr>
           <w:rFonts w:ascii="Courier New" w:hAnsi="Courier New" w:cs="Courier New"/>
@@ -15725,23 +14896,7 @@
           <w:rFonts w:cs="Arial"/>
           <w:sz w:val="22"/>
         </w:rPr>
-        <w:t xml:space="preserve">(or </w:t>
-      </w:r>
-      <w:proofErr w:type="spellStart"/>
-      <w:r>
-        <w:rPr>
-          <w:rFonts w:cs="Arial"/>
-          <w:sz w:val="22"/>
-        </w:rPr>
-        <w:t>sudo</w:t>
-      </w:r>
-      <w:proofErr w:type="spellEnd"/>
-      <w:r>
-        <w:rPr>
-          <w:rFonts w:cs="Arial"/>
-          <w:sz w:val="22"/>
-        </w:rPr>
-        <w:t xml:space="preserve">) </w:t>
+        <w:t xml:space="preserve">(or sudo) </w:t>
       </w:r>
       <w:r>
         <w:rPr>
@@ -15821,34 +14976,14 @@
           <w:szCs w:val="18"/>
         </w:rPr>
       </w:pPr>
-      <w:proofErr w:type="spellStart"/>
-      <w:r>
-        <w:rPr>
-          <w:rFonts w:ascii="Courier New" w:hAnsi="Courier New" w:cs="Courier New"/>
-          <w:sz w:val="18"/>
-          <w:szCs w:val="18"/>
-        </w:rPr>
-        <w:t>mkdir</w:t>
-      </w:r>
-      <w:proofErr w:type="spellEnd"/>
-      <w:r>
-        <w:rPr>
-          <w:rFonts w:ascii="Courier New" w:hAnsi="Courier New" w:cs="Courier New"/>
-          <w:sz w:val="18"/>
-          <w:szCs w:val="18"/>
-        </w:rPr>
-        <w:t xml:space="preserve"> -p work/deploy/baseline/</w:t>
-      </w:r>
-      <w:proofErr w:type="spellStart"/>
-      <w:r>
-        <w:rPr>
-          <w:rFonts w:ascii="Courier New" w:hAnsi="Courier New" w:cs="Courier New"/>
-          <w:sz w:val="18"/>
-          <w:szCs w:val="18"/>
-        </w:rPr>
-        <w:t>ui</w:t>
-      </w:r>
-      <w:proofErr w:type="spellEnd"/>
+      <w:r>
+        <w:rPr>
+          <w:rFonts w:ascii="Courier New" w:hAnsi="Courier New" w:cs="Courier New"/>
+          <w:sz w:val="18"/>
+          <w:szCs w:val="18"/>
+        </w:rPr>
+        <w:t>mkdir -p work/deploy/baseline/ui</w:t>
+      </w:r>
     </w:p>
     <w:p>
       <w:pPr>
@@ -15978,25 +15113,7 @@
           <w:sz w:val="18"/>
           <w:szCs w:val="18"/>
         </w:rPr>
-        <w:t>&lt;</w:t>
-      </w:r>
-      <w:proofErr w:type="spellStart"/>
-      <w:r>
-        <w:rPr>
-          <w:rFonts w:ascii="Courier New" w:hAnsi="Courier New" w:cs="Courier New"/>
-          <w:sz w:val="18"/>
-          <w:szCs w:val="18"/>
-        </w:rPr>
-        <w:t>DEV_server_dir</w:t>
-      </w:r>
-      <w:proofErr w:type="spellEnd"/>
-      <w:r>
-        <w:rPr>
-          <w:rFonts w:ascii="Courier New" w:hAnsi="Courier New" w:cs="Courier New"/>
-          <w:sz w:val="18"/>
-          <w:szCs w:val="18"/>
-        </w:rPr>
-        <w:t>&gt;/work/deploy/</w:t>
+        <w:t>&lt;DEV_server_dir&gt;/work/deploy/</w:t>
       </w:r>
     </w:p>
     <w:p>
@@ -16082,9 +15199,35 @@
           <w:sz w:val="18"/>
           <w:szCs w:val="18"/>
         </w:rPr>
-        <w:t>&lt;</w:t>
-      </w:r>
-      <w:proofErr w:type="spellStart"/>
+        <w:t>&lt;full_path_to_deploy_baseline_directory_above&gt;</w:t>
+      </w:r>
+    </w:p>
+    <w:p>
+      <w:pPr>
+        <w:ind w:left="1440"/>
+        <w:rPr>
+          <w:rFonts w:ascii="Courier New" w:hAnsi="Courier New" w:cs="Courier New"/>
+          <w:sz w:val="18"/>
+          <w:szCs w:val="18"/>
+        </w:rPr>
+      </w:pPr>
+      <w:r>
+        <w:rPr>
+          <w:rFonts w:ascii="Courier New" w:hAnsi="Courier New" w:cs="Courier New"/>
+          <w:b/>
+          <w:sz w:val="18"/>
+          <w:szCs w:val="18"/>
+        </w:rPr>
+        <w:t>DIR_TOMCAT</w:t>
+      </w:r>
+      <w:r>
+        <w:rPr>
+          <w:rFonts w:ascii="Courier New" w:hAnsi="Courier New" w:cs="Courier New"/>
+          <w:sz w:val="18"/>
+          <w:szCs w:val="18"/>
+        </w:rPr>
+        <w:t>=</w:t>
+      </w:r>
       <w:r>
         <w:rPr>
           <w:rFonts w:ascii="Courier New" w:hAnsi="Courier New" w:cs="Courier New"/>
@@ -16092,73 +15235,7 @@
           <w:sz w:val="18"/>
           <w:szCs w:val="18"/>
         </w:rPr>
-        <w:t>full_path_to_deploy_baseline_directory_above</w:t>
-      </w:r>
-      <w:proofErr w:type="spellEnd"/>
-      <w:r>
-        <w:rPr>
-          <w:rFonts w:ascii="Courier New" w:hAnsi="Courier New" w:cs="Courier New"/>
-          <w:i/>
-          <w:sz w:val="18"/>
-          <w:szCs w:val="18"/>
-        </w:rPr>
-        <w:t>&gt;</w:t>
-      </w:r>
-    </w:p>
-    <w:p>
-      <w:pPr>
-        <w:ind w:left="1440"/>
-        <w:rPr>
-          <w:rFonts w:ascii="Courier New" w:hAnsi="Courier New" w:cs="Courier New"/>
-          <w:sz w:val="18"/>
-          <w:szCs w:val="18"/>
-        </w:rPr>
-      </w:pPr>
-      <w:r>
-        <w:rPr>
-          <w:rFonts w:ascii="Courier New" w:hAnsi="Courier New" w:cs="Courier New"/>
-          <w:b/>
-          <w:sz w:val="18"/>
-          <w:szCs w:val="18"/>
-        </w:rPr>
-        <w:t>DIR_TOMCAT</w:t>
-      </w:r>
-      <w:r>
-        <w:rPr>
-          <w:rFonts w:ascii="Courier New" w:hAnsi="Courier New" w:cs="Courier New"/>
-          <w:sz w:val="18"/>
-          <w:szCs w:val="18"/>
-        </w:rPr>
-        <w:t>=</w:t>
-      </w:r>
-      <w:r>
-        <w:rPr>
-          <w:rFonts w:ascii="Courier New" w:hAnsi="Courier New" w:cs="Courier New"/>
-          <w:i/>
-          <w:sz w:val="18"/>
-          <w:szCs w:val="18"/>
-        </w:rPr>
-        <w:t>&lt;</w:t>
-      </w:r>
-      <w:proofErr w:type="spellStart"/>
-      <w:r>
-        <w:rPr>
-          <w:rFonts w:ascii="Courier New" w:hAnsi="Courier New" w:cs="Courier New"/>
-          <w:i/>
-          <w:sz w:val="18"/>
-          <w:szCs w:val="18"/>
-        </w:rPr>
-        <w:t>full_path_to_tomcat_directory</w:t>
-      </w:r>
-      <w:proofErr w:type="spellEnd"/>
-      <w:r>
-        <w:rPr>
-          <w:rFonts w:ascii="Courier New" w:hAnsi="Courier New" w:cs="Courier New"/>
-          <w:i/>
-          <w:sz w:val="18"/>
-          <w:szCs w:val="18"/>
-        </w:rPr>
-        <w:t>&gt;</w:t>
+        <w:t>&lt;full_path_to_tomcat_directory&gt;</w:t>
       </w:r>
     </w:p>
     <w:p>
@@ -16231,23 +15308,13 @@
           <w:szCs w:val="18"/>
         </w:rPr>
       </w:pPr>
-      <w:proofErr w:type="spellStart"/>
-      <w:r>
-        <w:rPr>
-          <w:rFonts w:ascii="Courier New" w:hAnsi="Courier New" w:cs="Courier New"/>
-          <w:sz w:val="18"/>
-          <w:szCs w:val="18"/>
-        </w:rPr>
-        <w:t>chomod</w:t>
-      </w:r>
-      <w:proofErr w:type="spellEnd"/>
-      <w:r>
-        <w:rPr>
-          <w:rFonts w:ascii="Courier New" w:hAnsi="Courier New" w:cs="Courier New"/>
-          <w:sz w:val="18"/>
-          <w:szCs w:val="18"/>
-        </w:rPr>
-        <w:t xml:space="preserve"> 744 deploy_ui_qa.sh</w:t>
+      <w:r>
+        <w:rPr>
+          <w:rFonts w:ascii="Courier New" w:hAnsi="Courier New" w:cs="Courier New"/>
+          <w:sz w:val="18"/>
+          <w:szCs w:val="18"/>
+        </w:rPr>
+        <w:t>chomod 744 deploy_ui_qa.sh</w:t>
       </w:r>
     </w:p>
     <w:p>
@@ -16376,46 +15443,16 @@
           <w:sz w:val="18"/>
           <w:szCs w:val="18"/>
         </w:rPr>
-        <w:t>&lt;</w:t>
-      </w:r>
-      <w:proofErr w:type="spellStart"/>
-      <w:r>
-        <w:rPr>
-          <w:rFonts w:ascii="Courier New" w:hAnsi="Courier New" w:cs="Courier New"/>
-          <w:i/>
-          <w:sz w:val="18"/>
-          <w:szCs w:val="18"/>
-        </w:rPr>
-        <w:t>DEV_server_dir</w:t>
-      </w:r>
-      <w:proofErr w:type="spellEnd"/>
-      <w:r>
-        <w:rPr>
-          <w:rFonts w:ascii="Courier New" w:hAnsi="Courier New" w:cs="Courier New"/>
-          <w:i/>
-          <w:sz w:val="18"/>
-          <w:szCs w:val="18"/>
-        </w:rPr>
-        <w:t>&gt;</w:t>
-      </w:r>
-      <w:r>
-        <w:rPr>
-          <w:rFonts w:ascii="Courier New" w:hAnsi="Courier New" w:cs="Courier New"/>
-          <w:sz w:val="18"/>
-          <w:szCs w:val="18"/>
-        </w:rPr>
-        <w:t>/work/deploy/baseline/</w:t>
-      </w:r>
-      <w:proofErr w:type="spellStart"/>
-      <w:r>
-        <w:rPr>
-          <w:rFonts w:ascii="Courier New" w:hAnsi="Courier New" w:cs="Courier New"/>
-          <w:sz w:val="18"/>
-          <w:szCs w:val="18"/>
-        </w:rPr>
-        <w:t>ui</w:t>
-      </w:r>
-      <w:proofErr w:type="spellEnd"/>
+        <w:t>&lt;DEV_server_dir&gt;</w:t>
+      </w:r>
+      <w:r>
+        <w:rPr>
+          <w:rFonts w:ascii="Courier New" w:hAnsi="Courier New" w:cs="Courier New"/>
+          <w:sz w:val="18"/>
+          <w:szCs w:val="18"/>
+        </w:rPr>
+        <w:t>/work/deploy/baseline/ui</w:t>
+      </w:r>
     </w:p>
     <w:p>
       <w:pPr>
@@ -16495,34 +15532,14 @@
           <w:szCs w:val="18"/>
         </w:rPr>
       </w:pPr>
-      <w:proofErr w:type="spellStart"/>
-      <w:r>
-        <w:rPr>
-          <w:rFonts w:ascii="Courier New" w:hAnsi="Courier New" w:cs="Courier New"/>
-          <w:sz w:val="18"/>
-          <w:szCs w:val="18"/>
-        </w:rPr>
-        <w:t>cd</w:t>
-      </w:r>
-      <w:proofErr w:type="spellEnd"/>
-      <w:r>
-        <w:rPr>
-          <w:rFonts w:ascii="Courier New" w:hAnsi="Courier New" w:cs="Courier New"/>
-          <w:sz w:val="18"/>
-          <w:szCs w:val="18"/>
-        </w:rPr>
-        <w:t xml:space="preserve"> baseline/</w:t>
-      </w:r>
-      <w:proofErr w:type="spellStart"/>
-      <w:r>
-        <w:rPr>
-          <w:rFonts w:ascii="Courier New" w:hAnsi="Courier New" w:cs="Courier New"/>
-          <w:sz w:val="18"/>
-          <w:szCs w:val="18"/>
-        </w:rPr>
-        <w:t>ui</w:t>
-      </w:r>
-      <w:proofErr w:type="spellEnd"/>
+      <w:r>
+        <w:rPr>
+          <w:rFonts w:ascii="Courier New" w:hAnsi="Courier New" w:cs="Courier New"/>
+          <w:sz w:val="18"/>
+          <w:szCs w:val="18"/>
+        </w:rPr>
+        <w:t>cd baseline/ui</w:t>
+      </w:r>
     </w:p>
     <w:p>
       <w:pPr>
@@ -16533,41 +15550,13 @@
           <w:szCs w:val="18"/>
         </w:rPr>
       </w:pPr>
-      <w:proofErr w:type="spellStart"/>
-      <w:r>
-        <w:rPr>
-          <w:rFonts w:ascii="Courier New" w:hAnsi="Courier New" w:cs="Courier New"/>
-          <w:sz w:val="18"/>
-          <w:szCs w:val="18"/>
-        </w:rPr>
-        <w:t>rm</w:t>
-      </w:r>
-      <w:proofErr w:type="spellEnd"/>
-      <w:r>
-        <w:rPr>
-          <w:rFonts w:ascii="Courier New" w:hAnsi="Courier New" w:cs="Courier New"/>
-          <w:sz w:val="18"/>
-          <w:szCs w:val="18"/>
-        </w:rPr>
-        <w:t xml:space="preserve"> -</w:t>
-      </w:r>
-      <w:proofErr w:type="spellStart"/>
-      <w:r>
-        <w:rPr>
-          <w:rFonts w:ascii="Courier New" w:hAnsi="Courier New" w:cs="Courier New"/>
-          <w:sz w:val="18"/>
-          <w:szCs w:val="18"/>
-        </w:rPr>
-        <w:t>rf</w:t>
-      </w:r>
-      <w:proofErr w:type="spellEnd"/>
-      <w:r>
-        <w:rPr>
-          <w:rFonts w:ascii="Courier New" w:hAnsi="Courier New" w:cs="Courier New"/>
-          <w:sz w:val="18"/>
-          <w:szCs w:val="18"/>
-        </w:rPr>
-        <w:t xml:space="preserve"> runtime</w:t>
+      <w:r>
+        <w:rPr>
+          <w:rFonts w:ascii="Courier New" w:hAnsi="Courier New" w:cs="Courier New"/>
+          <w:sz w:val="18"/>
+          <w:szCs w:val="18"/>
+        </w:rPr>
+        <w:t>rm -rf runtime</w:t>
       </w:r>
     </w:p>
     <w:p>
@@ -16682,41 +15671,13 @@
           <w:szCs w:val="18"/>
         </w:rPr>
       </w:pPr>
-      <w:proofErr w:type="spellStart"/>
-      <w:r>
-        <w:rPr>
-          <w:rFonts w:ascii="Courier New" w:hAnsi="Courier New" w:cs="Courier New"/>
-          <w:sz w:val="18"/>
-          <w:szCs w:val="18"/>
-        </w:rPr>
-        <w:t>cd</w:t>
-      </w:r>
-      <w:proofErr w:type="spellEnd"/>
-      <w:r>
-        <w:rPr>
-          <w:rFonts w:ascii="Courier New" w:hAnsi="Courier New" w:cs="Courier New"/>
-          <w:sz w:val="18"/>
-          <w:szCs w:val="18"/>
-        </w:rPr>
-        <w:t xml:space="preserve"> &lt;</w:t>
-      </w:r>
-      <w:proofErr w:type="spellStart"/>
-      <w:r>
-        <w:rPr>
-          <w:rFonts w:ascii="Courier New" w:hAnsi="Courier New" w:cs="Courier New"/>
-          <w:sz w:val="18"/>
-          <w:szCs w:val="18"/>
-        </w:rPr>
-        <w:t>DEV_server_dir</w:t>
-      </w:r>
-      <w:proofErr w:type="spellEnd"/>
-      <w:r>
-        <w:rPr>
-          <w:rFonts w:ascii="Courier New" w:hAnsi="Courier New" w:cs="Courier New"/>
-          <w:sz w:val="18"/>
-          <w:szCs w:val="18"/>
-        </w:rPr>
-        <w:t>&gt;/work/deploy</w:t>
+      <w:r>
+        <w:rPr>
+          <w:rFonts w:ascii="Courier New" w:hAnsi="Courier New" w:cs="Courier New"/>
+          <w:sz w:val="18"/>
+          <w:szCs w:val="18"/>
+        </w:rPr>
+        <w:t>cd &lt;DEV_server_dir&gt;/work/deploy</w:t>
       </w:r>
     </w:p>
     <w:p>
@@ -16734,18 +15695,8 @@
           <w:sz w:val="18"/>
           <w:szCs w:val="18"/>
         </w:rPr>
-        <w:t>./deploy_ui_qa.sh -</w:t>
-      </w:r>
-      <w:proofErr w:type="spellStart"/>
-      <w:r>
-        <w:rPr>
-          <w:rFonts w:ascii="Courier New" w:hAnsi="Courier New" w:cs="Courier New"/>
-          <w:sz w:val="18"/>
-          <w:szCs w:val="18"/>
-        </w:rPr>
-        <w:t>nodebug</w:t>
-      </w:r>
-      <w:proofErr w:type="spellEnd"/>
+        <w:t>./deploy_ui_qa.sh -nodebug</w:t>
+      </w:r>
     </w:p>
     <w:p>
       <w:pPr>
@@ -16768,39 +15719,7 @@
           <w:rFonts w:cs="Arial"/>
           <w:sz w:val="22"/>
         </w:rPr>
-        <w:t>Note: The deployment script has "-</w:t>
-      </w:r>
-      <w:proofErr w:type="spellStart"/>
-      <w:r>
-        <w:rPr>
-          <w:rFonts w:cs="Arial"/>
-          <w:sz w:val="22"/>
-        </w:rPr>
-        <w:t>nodebug</w:t>
-      </w:r>
-      <w:proofErr w:type="spellEnd"/>
-      <w:r>
-        <w:rPr>
-          <w:rFonts w:cs="Arial"/>
-          <w:sz w:val="22"/>
-        </w:rPr>
-        <w:t>" option for real deployment action.  If you run the script without the option, it will try to test directory setting without actually deploying any file.  This is a precautionary measure to prevent accidental overwriting of the target application files.  In order to run the deployment script in "DEBUG" mode, i.e. without "-</w:t>
-      </w:r>
-      <w:proofErr w:type="spellStart"/>
-      <w:r>
-        <w:rPr>
-          <w:rFonts w:cs="Arial"/>
-          <w:sz w:val="22"/>
-        </w:rPr>
-        <w:t>nodebug</w:t>
-      </w:r>
-      <w:proofErr w:type="spellEnd"/>
-      <w:r>
-        <w:rPr>
-          <w:rFonts w:cs="Arial"/>
-          <w:sz w:val="22"/>
-        </w:rPr>
-        <w:t>" option, a dummy script should be placed in the deployment directory.  Make sure the dummy script mode is executable.</w:t>
+        <w:t>Note: The deployment script has "-nodebug" option for real deployment action.  If you run the script without the option, it will try to test directory setting without actually deploying any file.  This is a precautionary measure to prevent accidental overwriting of the target application files.  In order to run the deployment script in "DEBUG" mode, i.e. without "-nodebug" option, a dummy script should be placed in the deployment directory.  Make sure the dummy script mode is executable.</w:t>
       </w:r>
     </w:p>
     <w:p>
@@ -16902,27 +15821,7 @@
           <w:sz w:val="18"/>
           <w:szCs w:val="18"/>
         </w:rPr>
-        <w:t>&lt;</w:t>
-      </w:r>
-      <w:proofErr w:type="spellStart"/>
-      <w:r>
-        <w:rPr>
-          <w:rFonts w:ascii="Courier New" w:hAnsi="Courier New" w:cs="Courier New"/>
-          <w:i/>
-          <w:sz w:val="18"/>
-          <w:szCs w:val="18"/>
-        </w:rPr>
-        <w:t>DEV_server_dir</w:t>
-      </w:r>
-      <w:proofErr w:type="spellEnd"/>
-      <w:r>
-        <w:rPr>
-          <w:rFonts w:ascii="Courier New" w:hAnsi="Courier New" w:cs="Courier New"/>
-          <w:i/>
-          <w:sz w:val="18"/>
-          <w:szCs w:val="18"/>
-        </w:rPr>
-        <w:t>&gt;</w:t>
+        <w:t>&lt;DEV_server_dir&gt;</w:t>
       </w:r>
       <w:r>
         <w:rPr>
@@ -16960,49 +15859,21 @@
           <w:szCs w:val="18"/>
         </w:rPr>
       </w:pPr>
-      <w:proofErr w:type="spellStart"/>
-      <w:r>
-        <w:rPr>
-          <w:rFonts w:ascii="Courier New" w:hAnsi="Courier New" w:cs="Courier New"/>
-          <w:sz w:val="18"/>
-          <w:szCs w:val="18"/>
-        </w:rPr>
-        <w:t>cd</w:t>
-      </w:r>
-      <w:proofErr w:type="spellEnd"/>
-      <w:r>
-        <w:rPr>
-          <w:rFonts w:ascii="Courier New" w:hAnsi="Courier New" w:cs="Courier New"/>
-          <w:sz w:val="18"/>
-          <w:szCs w:val="18"/>
-        </w:rPr>
-        <w:t xml:space="preserve"> </w:t>
-      </w:r>
-      <w:r>
-        <w:rPr>
-          <w:rFonts w:ascii="Courier New" w:hAnsi="Courier New" w:cs="Courier New"/>
-          <w:sz w:val="18"/>
-          <w:szCs w:val="18"/>
-        </w:rPr>
-        <w:t>&lt;</w:t>
-      </w:r>
-      <w:proofErr w:type="spellStart"/>
-      <w:r>
-        <w:rPr>
-          <w:rFonts w:ascii="Courier New" w:hAnsi="Courier New" w:cs="Courier New"/>
-          <w:sz w:val="18"/>
-          <w:szCs w:val="18"/>
-        </w:rPr>
-        <w:t>DEV_server_dir</w:t>
-      </w:r>
-      <w:proofErr w:type="spellEnd"/>
-      <w:r>
-        <w:rPr>
-          <w:rFonts w:ascii="Courier New" w:hAnsi="Courier New" w:cs="Courier New"/>
-          <w:sz w:val="18"/>
-          <w:szCs w:val="18"/>
-        </w:rPr>
-        <w:t>&gt;/work/deploy</w:t>
+      <w:r>
+        <w:rPr>
+          <w:rFonts w:ascii="Courier New" w:hAnsi="Courier New" w:cs="Courier New"/>
+          <w:sz w:val="18"/>
+          <w:szCs w:val="18"/>
+        </w:rPr>
+        <w:t xml:space="preserve">cd </w:t>
+      </w:r>
+      <w:r>
+        <w:rPr>
+          <w:rFonts w:ascii="Courier New" w:hAnsi="Courier New" w:cs="Courier New"/>
+          <w:sz w:val="18"/>
+          <w:szCs w:val="18"/>
+        </w:rPr>
+        <w:t>&lt;DEV_server_dir&gt;/work/deploy</w:t>
       </w:r>
     </w:p>
     <w:p>
@@ -17014,23 +15885,13 @@
           <w:szCs w:val="18"/>
         </w:rPr>
       </w:pPr>
-      <w:proofErr w:type="spellStart"/>
-      <w:r>
-        <w:rPr>
-          <w:rFonts w:ascii="Courier New" w:hAnsi="Courier New" w:cs="Courier New"/>
-          <w:sz w:val="18"/>
-          <w:szCs w:val="18"/>
-        </w:rPr>
-        <w:t>chomod</w:t>
-      </w:r>
-      <w:proofErr w:type="spellEnd"/>
-      <w:r>
-        <w:rPr>
-          <w:rFonts w:ascii="Courier New" w:hAnsi="Courier New" w:cs="Courier New"/>
-          <w:sz w:val="18"/>
-          <w:szCs w:val="18"/>
-        </w:rPr>
-        <w:t xml:space="preserve"> 744 script1.sh</w:t>
+      <w:r>
+        <w:rPr>
+          <w:rFonts w:ascii="Courier New" w:hAnsi="Courier New" w:cs="Courier New"/>
+          <w:sz w:val="18"/>
+          <w:szCs w:val="18"/>
+        </w:rPr>
+        <w:t>chomod 744 script1.sh</w:t>
       </w:r>
     </w:p>
     <w:p>
@@ -17242,7 +16103,6 @@
           <w:szCs w:val="18"/>
         </w:rPr>
       </w:pPr>
-      <w:proofErr w:type="spellStart"/>
       <w:r>
         <w:rPr>
           <w:rFonts w:ascii="Courier New" w:hAnsi="Courier New" w:cs="Courier New"/>
@@ -17252,7 +16112,6 @@
         </w:rPr>
         <w:t>DeadlineMailSender</w:t>
       </w:r>
-      <w:proofErr w:type="spellEnd"/>
       <w:r>
         <w:rPr>
           <w:rFonts w:ascii="Courier New" w:hAnsi="Courier New" w:cs="Courier New"/>
@@ -19352,13 +18211,8 @@
       <w:r>
         <w:t xml:space="preserve">   </w:t>
       </w:r>
-      <w:proofErr w:type="spellStart"/>
-      <w:r>
-        <w:t>WebMaker</w:t>
-      </w:r>
-      <w:proofErr w:type="spellEnd"/>
-      <w:r>
-        <w:t xml:space="preserve"> Server Configuration</w:t>
+      <w:r>
+        <w:t>WebMaker Server Configuration</w:t>
       </w:r>
       <w:bookmarkEnd w:id="65"/>
     </w:p>
@@ -20595,19 +19449,11 @@
           <w:numId w:val="51"/>
         </w:numPr>
       </w:pPr>
-      <w:proofErr w:type="spellStart"/>
       <w:r>
         <w:rPr>
           <w:b/>
         </w:rPr>
-        <w:t>usasPath</w:t>
-      </w:r>
-      <w:proofErr w:type="spellEnd"/>
-      <w:r>
-        <w:rPr>
-          <w:b/>
-        </w:rPr>
-        <w:t xml:space="preserve"> </w:t>
+        <w:t xml:space="preserve">usasPath </w:t>
       </w:r>
       <w:r>
         <w:t xml:space="preserve">- </w:t>
@@ -20846,49 +19692,8 @@
           <w:rFonts w:cs="Arial"/>
           <w:sz w:val="22"/>
         </w:rPr>
-        <w:t>/</w:t>
-      </w:r>
-      <w:proofErr w:type="spellStart"/>
-      <w:r>
-        <w:rPr>
-          <w:rFonts w:cs="Arial"/>
-          <w:sz w:val="22"/>
-        </w:rPr>
-        <w:t>usasrwsc</w:t>
-      </w:r>
-      <w:proofErr w:type="spellEnd"/>
-      <w:r>
-        <w:rPr>
-          <w:rFonts w:cs="Arial"/>
-          <w:sz w:val="22"/>
-        </w:rPr>
-        <w:t>/</w:t>
-      </w:r>
-      <w:proofErr w:type="spellStart"/>
-      <w:r>
-        <w:rPr>
-          <w:rFonts w:cs="Arial"/>
-          <w:sz w:val="22"/>
-        </w:rPr>
-        <w:t>usas</w:t>
-      </w:r>
-      <w:proofErr w:type="spellEnd"/>
-      <w:r>
-        <w:rPr>
-          <w:rFonts w:cs="Arial"/>
-          <w:sz w:val="22"/>
-        </w:rPr>
-        <w:t>/</w:t>
-      </w:r>
-      <w:proofErr w:type="spellStart"/>
-      <w:r>
-        <w:rPr>
-          <w:rFonts w:cs="Arial"/>
-          <w:sz w:val="22"/>
-        </w:rPr>
-        <w:t>reportXML</w:t>
-      </w:r>
-      <w:proofErr w:type="spellEnd"/>
+        <w:t>/usasrwsc/usas/reportXML</w:t>
+      </w:r>
     </w:p>
     <w:p>
       <w:pPr>
@@ -22036,7 +20841,6 @@
         </w:rPr>
         <w:t xml:space="preserve">Provide JDBC driver Information : </w:t>
       </w:r>
-      <w:proofErr w:type="spellStart"/>
       <w:r>
         <w:rPr>
           <w:rFonts w:cs="Arial"/>
@@ -22044,7 +20848,6 @@
         </w:rPr>
         <w:t>oracle.jdbc.driver.OracleDriver</w:t>
       </w:r>
-      <w:proofErr w:type="spellEnd"/>
     </w:p>
     <w:p>
       <w:pPr>
@@ -22243,49 +21046,8 @@
           <w:rFonts w:ascii="Courier New" w:hAnsi="Courier New" w:cs="Courier New"/>
           <w:szCs w:val="18"/>
         </w:rPr>
-        <w:t xml:space="preserve">SELECT </w:t>
-      </w:r>
-      <w:proofErr w:type="spellStart"/>
-      <w:r>
-        <w:rPr>
-          <w:rFonts w:ascii="Courier New" w:hAnsi="Courier New" w:cs="Courier New"/>
-          <w:szCs w:val="18"/>
-        </w:rPr>
-        <w:t>p.EFF_DATE</w:t>
-      </w:r>
-      <w:proofErr w:type="spellEnd"/>
-      <w:r>
-        <w:rPr>
-          <w:rFonts w:ascii="Courier New" w:hAnsi="Courier New" w:cs="Courier New"/>
-          <w:szCs w:val="18"/>
-        </w:rPr>
-        <w:t xml:space="preserve">, w.NAME as ORG_INITS, e.* from HHS_WHRSC_HR.CHR_PCA_INFO p, HHS_WHRSC_HR.CHR_EMPLOYEE_INFO e left join HHS_WHRSC_HR.CHR_WGI w on </w:t>
-      </w:r>
-      <w:proofErr w:type="spellStart"/>
-      <w:r>
-        <w:rPr>
-          <w:rFonts w:ascii="Courier New" w:hAnsi="Courier New" w:cs="Courier New"/>
-          <w:szCs w:val="18"/>
-        </w:rPr>
-        <w:t>w.DEPT_ID</w:t>
-      </w:r>
-      <w:proofErr w:type="spellEnd"/>
-      <w:r>
-        <w:rPr>
-          <w:rFonts w:ascii="Courier New" w:hAnsi="Courier New" w:cs="Courier New"/>
-          <w:szCs w:val="18"/>
-        </w:rPr>
-        <w:t xml:space="preserve"> = </w:t>
-      </w:r>
-      <w:proofErr w:type="spellStart"/>
-      <w:r>
-        <w:rPr>
-          <w:rFonts w:ascii="Courier New" w:hAnsi="Courier New" w:cs="Courier New"/>
-          <w:szCs w:val="18"/>
-        </w:rPr>
-        <w:t>e.DEPT_ID</w:t>
-      </w:r>
-      <w:proofErr w:type="spellEnd"/>
+        <w:t xml:space="preserve">SELECT  p.EFF_DATE,w.NAME as ORG_INITS, 'Branch ' || b.branch as BRANCH, e.* from HHS_WHRSC_HR.CHR_EMPLOYEE_INFO e </w:t>
+      </w:r>
     </w:p>
     <w:p>
       <w:pPr>
@@ -22297,33 +21059,15 @@
         <w:ind w:left="720"/>
         <w:rPr>
           <w:rFonts w:ascii="Courier New" w:hAnsi="Courier New" w:cs="Courier New"/>
-          <w:i/>
-          <w:sz w:val="16"/>
-          <w:szCs w:val="16"/>
-        </w:rPr>
-      </w:pPr>
-      <w:r>
-        <w:rPr>
-          <w:rFonts w:ascii="Courier New" w:hAnsi="Courier New" w:cs="Courier New"/>
-          <w:szCs w:val="18"/>
-        </w:rPr>
-        <w:t xml:space="preserve">where e.ID = p.ID and </w:t>
-      </w:r>
-      <w:proofErr w:type="spellStart"/>
-      <w:r>
-        <w:rPr>
-          <w:rFonts w:ascii="Courier New" w:hAnsi="Courier New" w:cs="Courier New"/>
-          <w:szCs w:val="18"/>
-        </w:rPr>
-        <w:t>e.PROCESSED</w:t>
-      </w:r>
-      <w:proofErr w:type="spellEnd"/>
-      <w:r>
-        <w:rPr>
-          <w:rFonts w:ascii="Courier New" w:hAnsi="Courier New" w:cs="Courier New"/>
-          <w:szCs w:val="18"/>
-        </w:rPr>
-        <w:t xml:space="preserve"> IS NULL</w:t>
+          <w:szCs w:val="18"/>
+        </w:rPr>
+      </w:pPr>
+      <w:r>
+        <w:rPr>
+          <w:rFonts w:ascii="Courier New" w:hAnsi="Courier New" w:cs="Courier New"/>
+          <w:szCs w:val="18"/>
+        </w:rPr>
+        <w:t>left join HHS_WHRSC_HR.CHR_PCA_INFO p on p.ID = e.ID</w:t>
       </w:r>
     </w:p>
     <w:p>
@@ -22335,10 +21079,17 @@
         </w:numPr>
         <w:ind w:left="720"/>
         <w:rPr>
-          <w:rFonts w:cs="Arial"/>
-          <w:szCs w:val="18"/>
-        </w:rPr>
-      </w:pPr>
+          <w:rFonts w:ascii="Courier New" w:hAnsi="Courier New" w:cs="Courier New"/>
+          <w:szCs w:val="18"/>
+        </w:rPr>
+      </w:pPr>
+      <w:r>
+        <w:rPr>
+          <w:rFonts w:ascii="Courier New" w:hAnsi="Courier New" w:cs="Courier New"/>
+          <w:szCs w:val="18"/>
+        </w:rPr>
+        <w:t>left join HHS_WHRSC_HR.CHR_WGI w on w.DEPT_ID = e.DEPT_ID</w:t>
+      </w:r>
     </w:p>
     <w:p>
       <w:pPr>
@@ -22349,6 +21100,62 @@
         </w:numPr>
         <w:ind w:left="720"/>
         <w:rPr>
+          <w:rFonts w:ascii="Courier New" w:hAnsi="Courier New" w:cs="Courier New"/>
+          <w:szCs w:val="18"/>
+        </w:rPr>
+      </w:pPr>
+      <w:r>
+        <w:rPr>
+          <w:rFonts w:ascii="Courier New" w:hAnsi="Courier New" w:cs="Courier New"/>
+          <w:szCs w:val="18"/>
+        </w:rPr>
+        <w:t>left join HHS_WHRSC_HR.BRANCHES b on b.IC = e.IC</w:t>
+      </w:r>
+    </w:p>
+    <w:p>
+      <w:pPr>
+        <w:pStyle w:val="ListParagraph"/>
+        <w:numPr>
+          <w:ilvl w:val="0"/>
+          <w:numId w:val="0"/>
+        </w:numPr>
+        <w:ind w:left="720"/>
+        <w:rPr>
+          <w:rFonts w:ascii="Courier New" w:hAnsi="Courier New" w:cs="Courier New"/>
+          <w:szCs w:val="18"/>
+        </w:rPr>
+      </w:pPr>
+      <w:r>
+        <w:rPr>
+          <w:rFonts w:ascii="Courier New" w:hAnsi="Courier New" w:cs="Courier New"/>
+          <w:szCs w:val="18"/>
+        </w:rPr>
+        <w:t>where e.PROCESSED IS NULL</w:t>
+      </w:r>
+    </w:p>
+    <w:p>
+      <w:pPr>
+        <w:pStyle w:val="ListParagraph"/>
+        <w:numPr>
+          <w:ilvl w:val="0"/>
+          <w:numId w:val="0"/>
+        </w:numPr>
+        <w:ind w:left="720"/>
+        <w:rPr>
+          <w:rFonts w:cs="Arial"/>
+          <w:szCs w:val="18"/>
+        </w:rPr>
+      </w:pPr>
+    </w:p>
+    <w:p>
+      <w:pPr>
+        <w:pStyle w:val="ListParagraph"/>
+        <w:numPr>
+          <w:ilvl w:val="0"/>
+          <w:numId w:val="0"/>
+        </w:numPr>
+        <w:ind w:left="720"/>
+        <w:rPr>
           <w:rFonts w:cs="Arial"/>
           <w:szCs w:val="18"/>
         </w:rPr>
@@ -22362,9 +21169,9 @@
         </w:rPr>
         <w:drawing>
           <wp:inline distT="0" distB="0" distL="0" distR="0">
-            <wp:extent cx="3936423" cy="2241705"/>
-            <wp:effectExtent l="19050" t="0" r="6927" b="0"/>
-            <wp:docPr id="18" name="Picture 5"/>
+            <wp:extent cx="3811270" cy="2141460"/>
+            <wp:effectExtent l="19050" t="0" r="0" b="0"/>
+            <wp:docPr id="3" name="Picture 2"/>
             <wp:cNvGraphicFramePr>
               <a:graphicFrameLocks xmlns:a="http://schemas.openxmlformats.org/drawingml/2006/main" noChangeAspect="1"/>
             </wp:cNvGraphicFramePr>
@@ -22372,7 +21179,7 @@
               <a:graphicData uri="http://schemas.openxmlformats.org/drawingml/2006/picture">
                 <pic:pic xmlns:pic="http://schemas.openxmlformats.org/drawingml/2006/picture">
                   <pic:nvPicPr>
-                    <pic:cNvPr id="0" name="Picture 5"/>
+                    <pic:cNvPr id="0" name="Picture 2"/>
                     <pic:cNvPicPr>
                       <a:picLocks noChangeAspect="1" noChangeArrowheads="1"/>
                     </pic:cNvPicPr>
@@ -22387,7 +21194,7 @@
                   <pic:spPr bwMode="auto">
                     <a:xfrm>
                       <a:off x="0" y="0"/>
-                      <a:ext cx="3935276" cy="2241052"/>
+                      <a:ext cx="3813712" cy="2142832"/>
                     </a:xfrm>
                     <a:prstGeom prst="rect">
                       <a:avLst/>
@@ -22489,23 +21296,7 @@
           <w:rFonts w:ascii="Courier New" w:hAnsi="Courier New" w:cs="Courier New"/>
           <w:szCs w:val="18"/>
         </w:rPr>
-        <w:t>UPDATE HHS_WHRSC_HR.CHR_EMPLOYEE_INFO SET PROCESSED = 'YES' WHERE ID = '${</w:t>
-      </w:r>
-      <w:proofErr w:type="spellStart"/>
-      <w:r>
-        <w:rPr>
-          <w:rFonts w:ascii="Courier New" w:hAnsi="Courier New" w:cs="Courier New"/>
-          <w:szCs w:val="18"/>
-        </w:rPr>
-        <w:t>xpath</w:t>
-      </w:r>
-      <w:proofErr w:type="spellEnd"/>
-      <w:r>
-        <w:rPr>
-          <w:rFonts w:ascii="Courier New" w:hAnsi="Courier New" w:cs="Courier New"/>
-          <w:szCs w:val="18"/>
-        </w:rPr>
-        <w:t>:/records/record/ID}'</w:t>
+        <w:t>UPDATE HHS_WHRSC_HR.CHR_EMPLOYEE_INFO SET PROCESSED = 'YES' WHERE ID = '${xpath:/records/record/ID}'</w:t>
       </w:r>
     </w:p>
     <w:p>
@@ -22681,23 +21472,7 @@
           <w:rFonts w:ascii="Courier New" w:hAnsi="Courier New" w:cs="Courier New"/>
           <w:szCs w:val="18"/>
         </w:rPr>
-        <w:t>UPDATE HHS_WHRSC_HR.CHR_EMPLOYEE_INFO SET PROCESSED = 'ERROR' WHERE ID = '${</w:t>
-      </w:r>
-      <w:proofErr w:type="spellStart"/>
-      <w:r>
-        <w:rPr>
-          <w:rFonts w:ascii="Courier New" w:hAnsi="Courier New" w:cs="Courier New"/>
-          <w:szCs w:val="18"/>
-        </w:rPr>
-        <w:t>xpath</w:t>
-      </w:r>
-      <w:proofErr w:type="spellEnd"/>
-      <w:r>
-        <w:rPr>
-          <w:rFonts w:ascii="Courier New" w:hAnsi="Courier New" w:cs="Courier New"/>
-          <w:szCs w:val="18"/>
-        </w:rPr>
-        <w:t>:/records/record/ID}'</w:t>
+        <w:t>UPDATE HHS_WHRSC_HR.CHR_EMPLOYEE_INFO SET PROCESSED = 'ERROR' WHERE ID = '${xpath:/records/record/ID}'</w:t>
       </w:r>
     </w:p>
     <w:p>
@@ -22884,23 +21659,7 @@
           <w:rFonts w:cs="Arial"/>
           <w:sz w:val="22"/>
         </w:rPr>
-        <w:t xml:space="preserve">Provide </w:t>
-      </w:r>
-      <w:proofErr w:type="spellStart"/>
-      <w:r>
-        <w:rPr>
-          <w:rFonts w:cs="Arial"/>
-          <w:sz w:val="22"/>
-        </w:rPr>
-        <w:t>BizfFlow</w:t>
-      </w:r>
-      <w:proofErr w:type="spellEnd"/>
-      <w:r>
-        <w:rPr>
-          <w:rFonts w:cs="Arial"/>
-          <w:sz w:val="22"/>
-        </w:rPr>
-        <w:t xml:space="preserve"> port, for example, 7201</w:t>
+        <w:t>Provide BizfFlow port, for example, 7201</w:t>
       </w:r>
     </w:p>
     <w:p>
@@ -23373,17 +22132,8 @@
           <w:rFonts w:cs="Arial"/>
           <w:sz w:val="22"/>
         </w:rPr>
-        <w:t xml:space="preserve">ID - </w:t>
-      </w:r>
-      <w:proofErr w:type="spellStart"/>
-      <w:r>
-        <w:rPr>
-          <w:rFonts w:cs="Arial"/>
-          <w:sz w:val="22"/>
-        </w:rPr>
-        <w:t>requisitionNumber</w:t>
-      </w:r>
-      <w:proofErr w:type="spellEnd"/>
+        <w:t>BRANCH - originalBranch</w:t>
+      </w:r>
     </w:p>
     <w:p>
       <w:pPr>
@@ -23402,17 +22152,8 @@
           <w:rFonts w:cs="Arial"/>
           <w:sz w:val="22"/>
         </w:rPr>
-        <w:t xml:space="preserve">IC - </w:t>
-      </w:r>
-      <w:proofErr w:type="spellStart"/>
-      <w:r>
-        <w:rPr>
-          <w:rFonts w:cs="Arial"/>
-          <w:sz w:val="22"/>
-        </w:rPr>
-        <w:t>customerCenter</w:t>
-      </w:r>
-      <w:proofErr w:type="spellEnd"/>
+        <w:t>BRANCH - branch</w:t>
+      </w:r>
     </w:p>
     <w:p>
       <w:pPr>
@@ -23431,23 +22172,7 @@
           <w:rFonts w:cs="Arial"/>
           <w:sz w:val="22"/>
         </w:rPr>
-        <w:t xml:space="preserve">DEPT_ID - </w:t>
-      </w:r>
-      <w:proofErr w:type="spellStart"/>
-      <w:r>
-        <w:rPr>
-          <w:rFonts w:cs="Arial"/>
-          <w:sz w:val="22"/>
-        </w:rPr>
-        <w:t>adminCode</w:t>
-      </w:r>
-      <w:proofErr w:type="spellEnd"/>
-      <w:r>
-        <w:rPr>
-          <w:rFonts w:cs="Arial"/>
-          <w:sz w:val="22"/>
-        </w:rPr>
-        <w:t xml:space="preserve"> </w:t>
+        <w:t>ORG_INITS - orgInit</w:t>
       </w:r>
     </w:p>
     <w:p>
@@ -23467,17 +22192,8 @@
           <w:rFonts w:cs="Arial"/>
           <w:sz w:val="22"/>
         </w:rPr>
-        <w:t xml:space="preserve">DATE_ADDED - </w:t>
-      </w:r>
-      <w:proofErr w:type="spellStart"/>
-      <w:r>
-        <w:rPr>
-          <w:rFonts w:cs="Arial"/>
-          <w:sz w:val="22"/>
-        </w:rPr>
-        <w:t>dateEntered</w:t>
-      </w:r>
-      <w:proofErr w:type="spellEnd"/>
+        <w:t>OCC_SERIES - requestedSeries</w:t>
+      </w:r>
     </w:p>
     <w:p>
       <w:pPr>
@@ -23496,17 +22212,8 @@
           <w:rFonts w:cs="Arial"/>
           <w:sz w:val="22"/>
         </w:rPr>
-        <w:t xml:space="preserve">EFF_DATE - </w:t>
-      </w:r>
-      <w:proofErr w:type="spellStart"/>
-      <w:r>
-        <w:rPr>
-          <w:rFonts w:cs="Arial"/>
-          <w:sz w:val="22"/>
-        </w:rPr>
-        <w:t>proposedEffDate</w:t>
-      </w:r>
-      <w:proofErr w:type="spellEnd"/>
+        <w:t>JOB_TITLE - requestedPositionTitle</w:t>
+      </w:r>
     </w:p>
     <w:p>
       <w:pPr>
@@ -23525,17 +22232,8 @@
           <w:rFonts w:cs="Arial"/>
           <w:sz w:val="22"/>
         </w:rPr>
-        <w:t xml:space="preserve">GRADE - </w:t>
-      </w:r>
-      <w:proofErr w:type="spellStart"/>
-      <w:r>
-        <w:rPr>
-          <w:rFonts w:cs="Arial"/>
-          <w:sz w:val="22"/>
-        </w:rPr>
-        <w:t>requestedGrade</w:t>
-      </w:r>
-      <w:proofErr w:type="spellEnd"/>
+        <w:t>PAY_PLAN - requestedPayPlan</w:t>
+      </w:r>
     </w:p>
     <w:p>
       <w:pPr>
@@ -23554,17 +22252,8 @@
           <w:rFonts w:cs="Arial"/>
           <w:sz w:val="22"/>
         </w:rPr>
-        <w:t xml:space="preserve">PAY_PLAN - </w:t>
-      </w:r>
-      <w:proofErr w:type="spellStart"/>
-      <w:r>
-        <w:rPr>
-          <w:rFonts w:cs="Arial"/>
-          <w:sz w:val="22"/>
-        </w:rPr>
-        <w:t>requestedPayPlan</w:t>
-      </w:r>
-      <w:proofErr w:type="spellEnd"/>
+        <w:t>GRADE - requestedGrade</w:t>
+      </w:r>
     </w:p>
     <w:p>
       <w:pPr>
@@ -23583,17 +22272,8 @@
           <w:rFonts w:cs="Arial"/>
           <w:sz w:val="22"/>
         </w:rPr>
-        <w:t xml:space="preserve">JOB_TITLE - </w:t>
-      </w:r>
-      <w:proofErr w:type="spellStart"/>
-      <w:r>
-        <w:rPr>
-          <w:rFonts w:cs="Arial"/>
-          <w:sz w:val="22"/>
-        </w:rPr>
-        <w:t>requestedPositionTitle</w:t>
-      </w:r>
-      <w:proofErr w:type="spellEnd"/>
+        <w:t>EFF_DATE - proposedEffDate</w:t>
+      </w:r>
     </w:p>
     <w:p>
       <w:pPr>
@@ -23612,17 +22292,8 @@
           <w:rFonts w:cs="Arial"/>
           <w:sz w:val="22"/>
         </w:rPr>
-        <w:t xml:space="preserve">OCC_SERIES - </w:t>
-      </w:r>
-      <w:proofErr w:type="spellStart"/>
-      <w:r>
-        <w:rPr>
-          <w:rFonts w:cs="Arial"/>
-          <w:sz w:val="22"/>
-        </w:rPr>
-        <w:t>requestedSeries</w:t>
-      </w:r>
-      <w:proofErr w:type="spellEnd"/>
+        <w:t>DATE_ADDED - dateEntered</w:t>
+      </w:r>
     </w:p>
     <w:p>
       <w:pPr>
@@ -23641,38 +22312,62 @@
           <w:rFonts w:cs="Arial"/>
           <w:sz w:val="22"/>
         </w:rPr>
-        <w:t xml:space="preserve">ORG_INITS - </w:t>
-      </w:r>
-      <w:proofErr w:type="spellStart"/>
-      <w:r>
-        <w:rPr>
-          <w:rFonts w:cs="Arial"/>
-          <w:sz w:val="22"/>
-        </w:rPr>
-        <w:t>orgInit</w:t>
-      </w:r>
-      <w:proofErr w:type="spellEnd"/>
-    </w:p>
-    <w:p>
-      <w:pPr>
-        <w:rPr>
-          <w:rFonts w:cs="Arial"/>
-          <w:sz w:val="22"/>
-        </w:rPr>
-      </w:pPr>
-    </w:p>
-    <w:p>
-      <w:pPr>
-        <w:rPr>
-          <w:rFonts w:cs="Arial"/>
-          <w:sz w:val="22"/>
-        </w:rPr>
-      </w:pPr>
-      <w:r>
-        <w:rPr>
-          <w:rFonts w:cs="Arial"/>
-          <w:sz w:val="22"/>
-        </w:rPr>
+        <w:t xml:space="preserve">DEPT_ID - adminCode </w:t>
+      </w:r>
+    </w:p>
+    <w:p>
+      <w:pPr>
+        <w:pStyle w:val="ListParagraph"/>
+        <w:numPr>
+          <w:ilvl w:val="0"/>
+          <w:numId w:val="62"/>
+        </w:numPr>
+        <w:rPr>
+          <w:rFonts w:cs="Arial"/>
+          <w:sz w:val="22"/>
+        </w:rPr>
+      </w:pPr>
+      <w:r>
+        <w:rPr>
+          <w:rFonts w:cs="Arial"/>
+          <w:sz w:val="22"/>
+        </w:rPr>
+        <w:t>IC - customerCenter</w:t>
+      </w:r>
+    </w:p>
+    <w:p>
+      <w:pPr>
+        <w:pStyle w:val="ListParagraph"/>
+        <w:numPr>
+          <w:ilvl w:val="0"/>
+          <w:numId w:val="62"/>
+        </w:numPr>
+        <w:rPr>
+          <w:rFonts w:cs="Arial"/>
+          <w:sz w:val="22"/>
+        </w:rPr>
+      </w:pPr>
+      <w:r>
+        <w:rPr>
+          <w:rFonts w:cs="Arial"/>
+          <w:sz w:val="22"/>
+        </w:rPr>
+        <w:t>ID - requisitionNumber</w:t>
+      </w:r>
+    </w:p>
+    <w:p>
+      <w:pPr>
+        <w:rPr>
+          <w:rFonts w:cs="Arial"/>
+          <w:sz w:val="22"/>
+        </w:rPr>
+      </w:pPr>
+      <w:r>
+        <w:rPr>
+          <w:rFonts w:cs="Arial"/>
+          <w:sz w:val="22"/>
+        </w:rPr>
+        <w:lastRenderedPageBreak/>
         <w:tab/>
       </w:r>
       <w:r>
@@ -23684,9 +22379,9 @@
         </w:rPr>
         <w:drawing>
           <wp:inline distT="0" distB="0" distL="0" distR="0">
-            <wp:extent cx="3843704" cy="1906782"/>
-            <wp:effectExtent l="19050" t="0" r="4396" b="0"/>
-            <wp:docPr id="87" name="Picture 87"/>
+            <wp:extent cx="3838575" cy="1964879"/>
+            <wp:effectExtent l="19050" t="0" r="0" b="0"/>
+            <wp:docPr id="27" name="Picture 17"/>
             <wp:cNvGraphicFramePr>
               <a:graphicFrameLocks xmlns:a="http://schemas.openxmlformats.org/drawingml/2006/main" noChangeAspect="1"/>
             </wp:cNvGraphicFramePr>
@@ -23694,7 +22389,7 @@
               <a:graphicData uri="http://schemas.openxmlformats.org/drawingml/2006/picture">
                 <pic:pic xmlns:pic="http://schemas.openxmlformats.org/drawingml/2006/picture">
                   <pic:nvPicPr>
-                    <pic:cNvPr id="0" name="Picture 87"/>
+                    <pic:cNvPr id="0" name="Picture 17"/>
                     <pic:cNvPicPr>
                       <a:picLocks noChangeAspect="1" noChangeArrowheads="1"/>
                     </pic:cNvPicPr>
@@ -23709,7 +22404,7 @@
                   <pic:spPr bwMode="auto">
                     <a:xfrm>
                       <a:off x="0" y="0"/>
-                      <a:ext cx="3846848" cy="1908342"/>
+                      <a:ext cx="3844564" cy="1967945"/>
                     </a:xfrm>
                     <a:prstGeom prst="rect">
                       <a:avLst/>
@@ -23885,23 +22580,7 @@
           <w:rFonts w:cs="Arial"/>
           <w:sz w:val="22"/>
         </w:rPr>
-        <w:t>"</w:t>
-      </w:r>
-      <w:proofErr w:type="spellStart"/>
-      <w:r>
-        <w:rPr>
-          <w:rFonts w:cs="Arial"/>
-          <w:sz w:val="22"/>
-        </w:rPr>
-        <w:t>FInish</w:t>
-      </w:r>
-      <w:proofErr w:type="spellEnd"/>
-      <w:r>
-        <w:rPr>
-          <w:rFonts w:cs="Arial"/>
-          <w:sz w:val="22"/>
-        </w:rPr>
-        <w:t xml:space="preserve">" button. </w:t>
+        <w:t xml:space="preserve">"FInish" button. </w:t>
       </w:r>
     </w:p>
     <w:bookmarkEnd w:id="7"/>
@@ -24136,7 +22815,7 @@
               <w:rFonts w:cs="Arial"/>
               <w:noProof/>
             </w:rPr>
-            <w:t>6-Jun-18</w:t>
+            <w:t>20-Jun-18</w:t>
           </w:r>
           <w:r>
             <w:rPr>
@@ -36659,7 +35338,7 @@
 </file>
 
 <file path=customXml/itemProps4.xml><?xml version="1.0" encoding="utf-8"?>
-<ds:datastoreItem xmlns:ds="http://schemas.openxmlformats.org/officeDocument/2006/customXml" ds:itemID="{0C17FDE1-415B-42D6-B4E6-611F97A01262}">
+<ds:datastoreItem xmlns:ds="http://schemas.openxmlformats.org/officeDocument/2006/customXml" ds:itemID="{297AB45E-E3D1-4412-94D3-7198B37EFB9B}">
   <ds:schemaRefs>
     <ds:schemaRef ds:uri="http://schemas.openxmlformats.org/officeDocument/2006/bibliography"/>
   </ds:schemaRefs>

</xml_diff>